<commit_message>
Just correct some minor mistakes
</commit_message>
<xml_diff>
--- a/sizer.docx
+++ b/sizer.docx
@@ -171,6 +171,111 @@
         </w:rPr>
         <w:t xml:space="preserve">lises destas imagens. </w:t>
       </w:r>
+      <w:r>
+        <w:rPr>
+          <w:rFonts w:ascii="Times New Roman" w:hAnsi="Times New Roman" w:cs="Times New Roman"/>
+        </w:rPr>
+        <w:t>Entretanto, captur</w:t>
+      </w:r>
+      <w:r>
+        <w:rPr>
+          <w:rFonts w:ascii="Times New Roman" w:hAnsi="Times New Roman" w:cs="Times New Roman"/>
+        </w:rPr>
+        <w:t>ar e analisar essas informaçõ</w:t>
+      </w:r>
+      <w:r>
+        <w:rPr>
+          <w:rFonts w:ascii="Times New Roman" w:hAnsi="Times New Roman" w:cs="Times New Roman"/>
+        </w:rPr>
+        <w:t>es em imagens de larga escala mostra-se um desafio, uma vez que</w:t>
+      </w:r>
+      <w:r>
+        <w:rPr>
+          <w:rFonts w:ascii="Times New Roman" w:hAnsi="Times New Roman" w:cs="Times New Roman"/>
+        </w:rPr>
+        <w:t xml:space="preserve"> é necessária a revisão</w:t>
+      </w:r>
+      <w:r>
+        <w:rPr>
+          <w:rFonts w:ascii="Times New Roman" w:hAnsi="Times New Roman" w:cs="Times New Roman"/>
+        </w:rPr>
+        <w:t xml:space="preserve"> humana subjeti</w:t>
+      </w:r>
+      <w:r>
+        <w:rPr>
+          <w:rFonts w:ascii="Times New Roman" w:hAnsi="Times New Roman" w:cs="Times New Roman"/>
+        </w:rPr>
+        <w:t>va [1]. Como alternativa, a aná</w:t>
+      </w:r>
+      <w:r>
+        <w:t>lise</w:t>
+      </w:r>
+      <w:r>
+        <w:rPr>
+          <w:rFonts w:ascii="Times New Roman" w:hAnsi="Times New Roman" w:cs="Times New Roman"/>
+        </w:rPr>
+        <w:t xml:space="preserve"> de imagens computadorizadas </w:t>
+      </w:r>
+      <w:r>
+        <w:rPr>
+          <w:rFonts w:ascii="Times New Roman" w:hAnsi="Times New Roman" w:cs="Times New Roman"/>
+        </w:rPr>
+        <w:t>prové</w:t>
+      </w:r>
+      <w:r>
+        <w:rPr>
+          <w:rFonts w:ascii="Times New Roman" w:hAnsi="Times New Roman" w:cs="Times New Roman"/>
+        </w:rPr>
+        <w:t>m uma oportunidade de observa</w:t>
+      </w:r>
+      <w:r>
+        <w:rPr>
+          <w:rFonts w:ascii="Times New Roman" w:hAnsi="Times New Roman" w:cs="Times New Roman"/>
+        </w:rPr>
+        <w:t>ção</w:t>
+      </w:r>
+      <w:r>
+        <w:rPr>
+          <w:rFonts w:ascii="Times New Roman" w:hAnsi="Times New Roman" w:cs="Times New Roman"/>
+        </w:rPr>
+        <w:t xml:space="preserve"> das </w:t>
+      </w:r>
+      <w:r>
+        <w:rPr>
+          <w:rFonts w:ascii="Times New Roman" w:hAnsi="Times New Roman" w:cs="Times New Roman"/>
+        </w:rPr>
+        <w:t>características anatômicas</w:t>
+      </w:r>
+      <w:r>
+        <w:rPr>
+          <w:rFonts w:ascii="Times New Roman" w:hAnsi="Times New Roman" w:cs="Times New Roman"/>
+        </w:rPr>
+        <w:t xml:space="preserve"> de entidades </w:t>
+      </w:r>
+      <w:r>
+        <w:rPr>
+          <w:rFonts w:ascii="Times New Roman" w:hAnsi="Times New Roman" w:cs="Times New Roman"/>
+        </w:rPr>
+        <w:t>biológicas</w:t>
+      </w:r>
+      <w:r>
+        <w:rPr>
+          <w:rFonts w:ascii="Times New Roman" w:hAnsi="Times New Roman" w:cs="Times New Roman"/>
+        </w:rPr>
+        <w:t xml:space="preserve"> em </w:t>
+      </w:r>
+      <w:r>
+        <w:rPr>
+          <w:rFonts w:ascii="Times New Roman" w:hAnsi="Times New Roman" w:cs="Times New Roman"/>
+        </w:rPr>
+        <w:t>secções</w:t>
+      </w:r>
+      <w:r>
+        <w:rPr>
+          <w:rFonts w:ascii="Times New Roman" w:hAnsi="Times New Roman" w:cs="Times New Roman"/>
+        </w:rPr>
+        <w:t xml:space="preserve"> de imagens de tecido [2]. </w:t>
+      </w:r>
     </w:p>
     <w:p>
       <w:pPr>
@@ -188,106 +293,182 @@
         <w:rPr>
           <w:rFonts w:ascii="Times New Roman" w:hAnsi="Times New Roman" w:cs="Times New Roman"/>
         </w:rPr>
-        <w:t>Entretanto, captur</w:t>
-      </w:r>
-      <w:r>
-        <w:rPr>
-          <w:rFonts w:ascii="Times New Roman" w:hAnsi="Times New Roman" w:cs="Times New Roman"/>
-        </w:rPr>
-        <w:t>ar e analisar essas informaçõ</w:t>
-      </w:r>
-      <w:r>
-        <w:rPr>
-          <w:rFonts w:ascii="Times New Roman" w:hAnsi="Times New Roman" w:cs="Times New Roman"/>
-        </w:rPr>
-        <w:t>es em imagens de larga escala mostra-se um desafio, uma vez que</w:t>
-      </w:r>
-      <w:r>
-        <w:rPr>
-          <w:rFonts w:ascii="Times New Roman" w:hAnsi="Times New Roman" w:cs="Times New Roman"/>
-        </w:rPr>
-        <w:t xml:space="preserve"> é necessária a revisão</w:t>
-      </w:r>
-      <w:r>
-        <w:rPr>
-          <w:rFonts w:ascii="Times New Roman" w:hAnsi="Times New Roman" w:cs="Times New Roman"/>
-        </w:rPr>
-        <w:t xml:space="preserve"> humana subjeti</w:t>
-      </w:r>
-      <w:r>
-        <w:rPr>
-          <w:rFonts w:ascii="Times New Roman" w:hAnsi="Times New Roman" w:cs="Times New Roman"/>
-        </w:rPr>
-        <w:t>va [1]. Como alternativa, a aná</w:t>
-      </w:r>
-      <w:r>
-        <w:t>lise</w:t>
-      </w:r>
-      <w:r>
-        <w:rPr>
-          <w:rFonts w:ascii="Times New Roman" w:hAnsi="Times New Roman" w:cs="Times New Roman"/>
-        </w:rPr>
-        <w:t xml:space="preserve"> de imagens computadorizadas </w:t>
-      </w:r>
-      <w:r>
-        <w:rPr>
-          <w:rFonts w:ascii="Times New Roman" w:hAnsi="Times New Roman" w:cs="Times New Roman"/>
-        </w:rPr>
-        <w:t>prové</w:t>
-      </w:r>
-      <w:r>
-        <w:rPr>
-          <w:rFonts w:ascii="Times New Roman" w:hAnsi="Times New Roman" w:cs="Times New Roman"/>
-        </w:rPr>
-        <w:t>m uma oportunidade de observa</w:t>
-      </w:r>
-      <w:r>
-        <w:rPr>
-          <w:rFonts w:ascii="Times New Roman" w:hAnsi="Times New Roman" w:cs="Times New Roman"/>
-        </w:rPr>
-        <w:t>ção</w:t>
-      </w:r>
-      <w:r>
-        <w:rPr>
-          <w:rFonts w:ascii="Times New Roman" w:hAnsi="Times New Roman" w:cs="Times New Roman"/>
-        </w:rPr>
-        <w:t xml:space="preserve"> das </w:t>
-      </w:r>
-      <w:r>
-        <w:rPr>
-          <w:rFonts w:ascii="Times New Roman" w:hAnsi="Times New Roman" w:cs="Times New Roman"/>
-        </w:rPr>
-        <w:t>características anatômicas</w:t>
-      </w:r>
-      <w:r>
-        <w:rPr>
-          <w:rFonts w:ascii="Times New Roman" w:hAnsi="Times New Roman" w:cs="Times New Roman"/>
-        </w:rPr>
-        <w:t xml:space="preserve"> de entidades </w:t>
-      </w:r>
-      <w:r>
-        <w:rPr>
-          <w:rFonts w:ascii="Times New Roman" w:hAnsi="Times New Roman" w:cs="Times New Roman"/>
-        </w:rPr>
-        <w:t>biológicas</w:t>
-      </w:r>
-      <w:r>
-        <w:rPr>
-          <w:rFonts w:ascii="Times New Roman" w:hAnsi="Times New Roman" w:cs="Times New Roman"/>
-        </w:rPr>
-        <w:t xml:space="preserve"> em </w:t>
-      </w:r>
-      <w:r>
-        <w:rPr>
-          <w:rFonts w:ascii="Times New Roman" w:hAnsi="Times New Roman" w:cs="Times New Roman"/>
-        </w:rPr>
-        <w:t>secções</w:t>
-      </w:r>
-      <w:r>
-        <w:rPr>
-          <w:rFonts w:ascii="Times New Roman" w:hAnsi="Times New Roman" w:cs="Times New Roman"/>
-        </w:rPr>
-        <w:t xml:space="preserve"> de imagens de tecido [2]. </w:t>
+        <w:t xml:space="preserve">Uma plataforma </w:t>
+      </w:r>
+      <w:r>
+        <w:rPr>
+          <w:rFonts w:ascii="Times New Roman" w:hAnsi="Times New Roman" w:cs="Times New Roman"/>
+        </w:rPr>
+        <w:t xml:space="preserve">disponível </w:t>
+      </w:r>
+      <w:r>
+        <w:rPr>
+          <w:rFonts w:ascii="Times New Roman" w:hAnsi="Times New Roman" w:cs="Times New Roman"/>
+        </w:rPr>
+        <w:t xml:space="preserve">para realizar </w:t>
+      </w:r>
+      <w:r>
+        <w:rPr>
+          <w:rFonts w:ascii="Times New Roman" w:hAnsi="Times New Roman" w:cs="Times New Roman"/>
+        </w:rPr>
+        <w:t>aná</w:t>
+      </w:r>
+      <w:r>
+        <w:rPr>
+          <w:rFonts w:ascii="Times New Roman" w:hAnsi="Times New Roman" w:cs="Times New Roman"/>
+        </w:rPr>
+        <w:t xml:space="preserve">lise de imagens </w:t>
+      </w:r>
+      <w:r>
+        <w:rPr>
+          <w:rFonts w:ascii="Times New Roman" w:hAnsi="Times New Roman" w:cs="Times New Roman"/>
+        </w:rPr>
+        <w:t xml:space="preserve"> médicas é</w:t>
+      </w:r>
+      <w:r>
+        <w:rPr>
+          <w:rFonts w:ascii="Times New Roman" w:hAnsi="Times New Roman" w:cs="Times New Roman"/>
+        </w:rPr>
+        <w:t xml:space="preserve"> </w:t>
+      </w:r>
+      <w:r>
+        <w:rPr>
+          <w:rFonts w:ascii="Times New Roman" w:hAnsi="Times New Roman" w:cs="Times New Roman"/>
+        </w:rPr>
+        <w:t>a</w:t>
+      </w:r>
+      <w:r>
+        <w:rPr>
+          <w:rFonts w:ascii="Times New Roman" w:hAnsi="Times New Roman" w:cs="Times New Roman"/>
+        </w:rPr>
+        <w:t xml:space="preserve"> desenvolvida pelo grupo do prof</w:t>
+      </w:r>
+      <w:r>
+        <w:rPr>
+          <w:rFonts w:ascii="Times New Roman" w:hAnsi="Times New Roman" w:cs="Times New Roman"/>
+        </w:rPr>
+        <w:t xml:space="preserve">essor George Teodoro denominada </w:t>
+      </w:r>
+      <w:r>
+        <w:rPr>
+          <w:rFonts w:ascii="Times New Roman" w:hAnsi="Times New Roman" w:cs="Times New Roman"/>
+          <w:i/>
+        </w:rPr>
+        <w:t xml:space="preserve">Region Template Framework </w:t>
+      </w:r>
+      <w:r>
+        <w:rPr>
+          <w:rFonts w:ascii="Times New Roman" w:hAnsi="Times New Roman" w:cs="Times New Roman"/>
+        </w:rPr>
+        <w:t>(RTF) [3]. Esse sistema pode analisar imagens de tecidos de forma a extrair informa</w:t>
+      </w:r>
+      <w:r>
+        <w:rPr>
+          <w:rFonts w:ascii="Times New Roman" w:hAnsi="Times New Roman" w:cs="Times New Roman"/>
+        </w:rPr>
+        <w:t>ções</w:t>
+      </w:r>
+      <w:r>
+        <w:rPr>
+          <w:rFonts w:ascii="Times New Roman" w:hAnsi="Times New Roman" w:cs="Times New Roman"/>
+        </w:rPr>
+        <w:t xml:space="preserve"> de</w:t>
+      </w:r>
+      <w:r>
+        <w:rPr>
+          <w:rFonts w:ascii="Times New Roman" w:hAnsi="Times New Roman" w:cs="Times New Roman"/>
+        </w:rPr>
+        <w:t xml:space="preserve"> elementos das imagens (como células ou nú</w:t>
+      </w:r>
+      <w:r>
+        <w:rPr>
+          <w:rFonts w:ascii="Times New Roman" w:hAnsi="Times New Roman" w:cs="Times New Roman"/>
+        </w:rPr>
+        <w:t>cleos celulares) e algumas de suas caracter</w:t>
+      </w:r>
+      <w:r>
+        <w:rPr>
+          <w:rFonts w:ascii="Times New Roman" w:hAnsi="Times New Roman" w:cs="Times New Roman"/>
+        </w:rPr>
+        <w:t>ís</w:t>
+      </w:r>
+      <w:r>
+        <w:rPr>
+          <w:rFonts w:ascii="Times New Roman" w:hAnsi="Times New Roman" w:cs="Times New Roman"/>
+        </w:rPr>
+        <w:t xml:space="preserve">ticas, como tamanho, formato e aspectos da textura. Essas </w:t>
+      </w:r>
+      <w:r>
+        <w:rPr>
+          <w:rFonts w:ascii="Times New Roman" w:hAnsi="Times New Roman" w:cs="Times New Roman"/>
+        </w:rPr>
+        <w:t>caracter</w:t>
+      </w:r>
+      <w:r>
+        <w:rPr>
+          <w:rFonts w:ascii="Times New Roman" w:hAnsi="Times New Roman" w:cs="Times New Roman"/>
+        </w:rPr>
+        <w:t>ís</w:t>
+      </w:r>
+      <w:r>
+        <w:rPr>
+          <w:rFonts w:ascii="Times New Roman" w:hAnsi="Times New Roman" w:cs="Times New Roman"/>
+        </w:rPr>
+        <w:t>ticas</w:t>
+      </w:r>
+      <w:r>
+        <w:rPr>
+          <w:rFonts w:ascii="Times New Roman" w:hAnsi="Times New Roman" w:cs="Times New Roman"/>
+        </w:rPr>
+        <w:t xml:space="preserve"> </w:t>
+      </w:r>
+      <w:r>
+        <w:rPr>
+          <w:rFonts w:ascii="Times New Roman" w:hAnsi="Times New Roman" w:cs="Times New Roman"/>
+        </w:rPr>
+        <w:t>são</w:t>
+      </w:r>
+      <w:r>
+        <w:rPr>
+          <w:rFonts w:ascii="Times New Roman" w:hAnsi="Times New Roman" w:cs="Times New Roman"/>
+        </w:rPr>
+        <w:t xml:space="preserve"> utilizadas para desenvolver modelos </w:t>
+      </w:r>
+      <w:r>
+        <w:rPr>
+          <w:rFonts w:ascii="Times New Roman" w:hAnsi="Times New Roman" w:cs="Times New Roman"/>
+        </w:rPr>
+        <w:t>morfoló</w:t>
+      </w:r>
+      <w:r>
+        <w:rPr>
+          <w:rFonts w:ascii="Times New Roman" w:hAnsi="Times New Roman" w:cs="Times New Roman"/>
+        </w:rPr>
+        <w:t xml:space="preserve">gicos que podem ser utilizados para o aprendizado de novos conhecimentos. Um exemplo </w:t>
+      </w:r>
+      <w:r>
+        <w:rPr>
+          <w:rFonts w:ascii="Times New Roman" w:hAnsi="Times New Roman" w:cs="Times New Roman"/>
+        </w:rPr>
+        <w:t>da utilidade desta plataforma  é na análise de gliomas difusos, os núcleos das células do tumor sã</w:t>
+      </w:r>
+      <w:r>
+        <w:rPr>
+          <w:rFonts w:ascii="Times New Roman" w:hAnsi="Times New Roman" w:cs="Times New Roman"/>
+        </w:rPr>
+        <w:t>o de interesse signific</w:t>
+      </w:r>
+      <w:r>
+        <w:rPr>
+          <w:rFonts w:ascii="Times New Roman" w:hAnsi="Times New Roman" w:cs="Times New Roman"/>
+        </w:rPr>
+        <w:t>ativo para a comunidade cientí</w:t>
+      </w:r>
+      <w:r>
+        <w:rPr>
+          <w:rFonts w:ascii="Times New Roman" w:hAnsi="Times New Roman" w:cs="Times New Roman"/>
+        </w:rPr>
+        <w:t xml:space="preserve">fica [4]. </w:t>
       </w:r>
     </w:p>
     <w:p>
@@ -306,182 +487,121 @@
         <w:rPr>
           <w:rFonts w:ascii="Times New Roman" w:hAnsi="Times New Roman" w:cs="Times New Roman"/>
         </w:rPr>
-        <w:t xml:space="preserve">Uma plataforma </w:t>
-      </w:r>
-      <w:r>
-        <w:rPr>
-          <w:rFonts w:ascii="Times New Roman" w:hAnsi="Times New Roman" w:cs="Times New Roman"/>
-        </w:rPr>
-        <w:t xml:space="preserve">disponível </w:t>
-      </w:r>
-      <w:r>
-        <w:rPr>
-          <w:rFonts w:ascii="Times New Roman" w:hAnsi="Times New Roman" w:cs="Times New Roman"/>
-        </w:rPr>
-        <w:t xml:space="preserve">para realizar </w:t>
-      </w:r>
-      <w:r>
-        <w:rPr>
-          <w:rFonts w:ascii="Times New Roman" w:hAnsi="Times New Roman" w:cs="Times New Roman"/>
-        </w:rPr>
-        <w:t>aná</w:t>
-      </w:r>
-      <w:r>
-        <w:rPr>
-          <w:rFonts w:ascii="Times New Roman" w:hAnsi="Times New Roman" w:cs="Times New Roman"/>
-        </w:rPr>
-        <w:t xml:space="preserve">lise de imagens </w:t>
-      </w:r>
-      <w:r>
-        <w:rPr>
-          <w:rFonts w:ascii="Times New Roman" w:hAnsi="Times New Roman" w:cs="Times New Roman"/>
-        </w:rPr>
-        <w:t xml:space="preserve"> médicas é</w:t>
-      </w:r>
-      <w:r>
-        <w:rPr>
-          <w:rFonts w:ascii="Times New Roman" w:hAnsi="Times New Roman" w:cs="Times New Roman"/>
-        </w:rPr>
-        <w:t xml:space="preserve"> </w:t>
-      </w:r>
-      <w:r>
-        <w:rPr>
-          <w:rFonts w:ascii="Times New Roman" w:hAnsi="Times New Roman" w:cs="Times New Roman"/>
-        </w:rPr>
-        <w:t>a</w:t>
-      </w:r>
-      <w:r>
-        <w:rPr>
-          <w:rFonts w:ascii="Times New Roman" w:hAnsi="Times New Roman" w:cs="Times New Roman"/>
-        </w:rPr>
-        <w:t xml:space="preserve"> desenvolvida pelo grupo do prof</w:t>
-      </w:r>
-      <w:r>
-        <w:rPr>
-          <w:rFonts w:ascii="Times New Roman" w:hAnsi="Times New Roman" w:cs="Times New Roman"/>
-        </w:rPr>
-        <w:t xml:space="preserve">essor George Teodoro denominada </w:t>
-      </w:r>
-      <w:r>
-        <w:rPr>
-          <w:rFonts w:ascii="Times New Roman" w:hAnsi="Times New Roman" w:cs="Times New Roman"/>
-          <w:i/>
-        </w:rPr>
-        <w:t xml:space="preserve">Region Template Framework </w:t>
-      </w:r>
-      <w:r>
-        <w:rPr>
-          <w:rFonts w:ascii="Times New Roman" w:hAnsi="Times New Roman" w:cs="Times New Roman"/>
-        </w:rPr>
-        <w:t>(RTF) [3]. Esse sistema pode analisar imagens de tecidos de forma a extrair informa</w:t>
-      </w:r>
-      <w:r>
-        <w:rPr>
-          <w:rFonts w:ascii="Times New Roman" w:hAnsi="Times New Roman" w:cs="Times New Roman"/>
-        </w:rPr>
-        <w:t>ções</w:t>
-      </w:r>
-      <w:r>
-        <w:rPr>
-          <w:rFonts w:ascii="Times New Roman" w:hAnsi="Times New Roman" w:cs="Times New Roman"/>
-        </w:rPr>
-        <w:t xml:space="preserve"> de</w:t>
-      </w:r>
-      <w:r>
-        <w:rPr>
-          <w:rFonts w:ascii="Times New Roman" w:hAnsi="Times New Roman" w:cs="Times New Roman"/>
-        </w:rPr>
-        <w:t xml:space="preserve"> elementos das imagens (como células ou nú</w:t>
-      </w:r>
-      <w:r>
-        <w:rPr>
-          <w:rFonts w:ascii="Times New Roman" w:hAnsi="Times New Roman" w:cs="Times New Roman"/>
-        </w:rPr>
-        <w:t>cleos celulares) e algumas de suas caracter</w:t>
-      </w:r>
-      <w:r>
-        <w:rPr>
-          <w:rFonts w:ascii="Times New Roman" w:hAnsi="Times New Roman" w:cs="Times New Roman"/>
-        </w:rPr>
-        <w:t>ís</w:t>
-      </w:r>
-      <w:r>
-        <w:rPr>
-          <w:rFonts w:ascii="Times New Roman" w:hAnsi="Times New Roman" w:cs="Times New Roman"/>
-        </w:rPr>
-        <w:t xml:space="preserve">ticas, como tamanho, formato e aspectos da textura. Essas </w:t>
-      </w:r>
-      <w:r>
-        <w:rPr>
-          <w:rFonts w:ascii="Times New Roman" w:hAnsi="Times New Roman" w:cs="Times New Roman"/>
-        </w:rPr>
-        <w:t>caracter</w:t>
-      </w:r>
-      <w:r>
-        <w:rPr>
-          <w:rFonts w:ascii="Times New Roman" w:hAnsi="Times New Roman" w:cs="Times New Roman"/>
-        </w:rPr>
-        <w:t>ís</w:t>
-      </w:r>
-      <w:r>
-        <w:rPr>
-          <w:rFonts w:ascii="Times New Roman" w:hAnsi="Times New Roman" w:cs="Times New Roman"/>
-        </w:rPr>
-        <w:t>ticas</w:t>
-      </w:r>
-      <w:r>
-        <w:rPr>
-          <w:rFonts w:ascii="Times New Roman" w:hAnsi="Times New Roman" w:cs="Times New Roman"/>
-        </w:rPr>
-        <w:t xml:space="preserve"> </w:t>
-      </w:r>
-      <w:r>
-        <w:rPr>
-          <w:rFonts w:ascii="Times New Roman" w:hAnsi="Times New Roman" w:cs="Times New Roman"/>
-        </w:rPr>
-        <w:t>são</w:t>
-      </w:r>
-      <w:r>
-        <w:rPr>
-          <w:rFonts w:ascii="Times New Roman" w:hAnsi="Times New Roman" w:cs="Times New Roman"/>
-        </w:rPr>
-        <w:t xml:space="preserve"> utilizadas para desenvolver modelos </w:t>
-      </w:r>
-      <w:r>
-        <w:rPr>
-          <w:rFonts w:ascii="Times New Roman" w:hAnsi="Times New Roman" w:cs="Times New Roman"/>
-        </w:rPr>
-        <w:t>morfoló</w:t>
-      </w:r>
-      <w:r>
-        <w:rPr>
-          <w:rFonts w:ascii="Times New Roman" w:hAnsi="Times New Roman" w:cs="Times New Roman"/>
-        </w:rPr>
-        <w:t xml:space="preserve">gicos que podem ser utilizados para o aprendizado de novos conhecimentos. Um exemplo </w:t>
-      </w:r>
-      <w:r>
-        <w:rPr>
-          <w:rFonts w:ascii="Times New Roman" w:hAnsi="Times New Roman" w:cs="Times New Roman"/>
-        </w:rPr>
-        <w:t>da utilidade desta plataforma  é na análise de gliomas difusos, os núcleos das células do tumor sã</w:t>
-      </w:r>
-      <w:r>
-        <w:rPr>
-          <w:rFonts w:ascii="Times New Roman" w:hAnsi="Times New Roman" w:cs="Times New Roman"/>
-        </w:rPr>
-        <w:t>o de interesse signific</w:t>
-      </w:r>
-      <w:r>
-        <w:rPr>
-          <w:rFonts w:ascii="Times New Roman" w:hAnsi="Times New Roman" w:cs="Times New Roman"/>
-        </w:rPr>
-        <w:t>ativo para a comunidade cientí</w:t>
-      </w:r>
-      <w:r>
-        <w:rPr>
-          <w:rFonts w:ascii="Times New Roman" w:hAnsi="Times New Roman" w:cs="Times New Roman"/>
-        </w:rPr>
-        <w:t xml:space="preserve">fica [4]. </w:t>
+        <w:t>Um fluxo de trabalho padrã</w:t>
+      </w:r>
+      <w:r>
+        <w:rPr>
+          <w:rFonts w:ascii="Times New Roman" w:hAnsi="Times New Roman" w:cs="Times New Roman"/>
+        </w:rPr>
+        <w:t>o desta plataforma consiste nas seguinte</w:t>
+      </w:r>
+      <w:r>
+        <w:rPr>
+          <w:rFonts w:ascii="Times New Roman" w:hAnsi="Times New Roman" w:cs="Times New Roman"/>
+        </w:rPr>
+        <w:t>s etapas: normalização,</w:t>
+      </w:r>
+      <w:r>
+        <w:rPr>
+          <w:rFonts w:ascii="Times New Roman" w:hAnsi="Times New Roman" w:cs="Times New Roman"/>
+        </w:rPr>
+        <w:t xml:space="preserve"> segmenta</w:t>
+      </w:r>
+      <w:r>
+        <w:rPr>
+          <w:rFonts w:ascii="Times New Roman" w:hAnsi="Times New Roman" w:cs="Times New Roman"/>
+        </w:rPr>
+        <w:t>ção</w:t>
+      </w:r>
+      <w:r>
+        <w:rPr>
+          <w:rFonts w:ascii="Times New Roman" w:hAnsi="Times New Roman" w:cs="Times New Roman"/>
+        </w:rPr>
+        <w:t xml:space="preserve">, </w:t>
+      </w:r>
+      <w:r>
+        <w:rPr>
+          <w:rFonts w:ascii="Times New Roman" w:hAnsi="Times New Roman" w:cs="Times New Roman"/>
+        </w:rPr>
+        <w:t>computação</w:t>
+      </w:r>
+      <w:r>
+        <w:rPr>
+          <w:rFonts w:ascii="Times New Roman" w:hAnsi="Times New Roman" w:cs="Times New Roman"/>
+        </w:rPr>
+        <w:t xml:space="preserve"> de caracter</w:t>
+      </w:r>
+      <w:r>
+        <w:rPr>
+          <w:rFonts w:ascii="Times New Roman" w:hAnsi="Times New Roman" w:cs="Times New Roman"/>
+        </w:rPr>
+        <w:t>ísticas, refinamento das características e classificaçã</w:t>
+      </w:r>
+      <w:r>
+        <w:rPr>
+          <w:rFonts w:ascii="Times New Roman" w:hAnsi="Times New Roman" w:cs="Times New Roman"/>
+        </w:rPr>
+        <w:t>o. Uma vez que um fluxo de trabalho busca analisar imagens de t</w:t>
+      </w:r>
+      <w:r>
+        <w:rPr>
+          <w:rFonts w:ascii="Times New Roman" w:hAnsi="Times New Roman" w:cs="Times New Roman"/>
+        </w:rPr>
+        <w:t>ecidos, temos que este sistema é</w:t>
+      </w:r>
+      <w:r>
+        <w:rPr>
+          <w:rFonts w:ascii="Times New Roman" w:hAnsi="Times New Roman" w:cs="Times New Roman"/>
+        </w:rPr>
+        <w:t xml:space="preserve"> dependente das imagens </w:t>
+      </w:r>
+      <w:r>
+        <w:rPr>
+          <w:rFonts w:ascii="Times New Roman" w:hAnsi="Times New Roman" w:cs="Times New Roman"/>
+        </w:rPr>
+        <w:t>anal</w:t>
+      </w:r>
+      <w:r>
+        <w:rPr>
+          <w:rFonts w:ascii="Times New Roman" w:hAnsi="Times New Roman" w:cs="Times New Roman"/>
+        </w:rPr>
+        <w:t>isadas e consequenteme</w:t>
+      </w:r>
+      <w:r>
+        <w:rPr>
+          <w:rFonts w:ascii="Times New Roman" w:hAnsi="Times New Roman" w:cs="Times New Roman"/>
+        </w:rPr>
+        <w:t>nte o resultado depende dos parâmetros</w:t>
+      </w:r>
+      <w:r>
+        <w:rPr>
+          <w:rFonts w:ascii="Times New Roman" w:hAnsi="Times New Roman" w:cs="Times New Roman"/>
+        </w:rPr>
+        <w:t xml:space="preserve"> de entrada do sistema. Para melhorar a qualidade das an</w:t>
+      </w:r>
+      <w:r>
+        <w:rPr>
+          <w:rFonts w:ascii="Times New Roman" w:hAnsi="Times New Roman" w:cs="Times New Roman"/>
+        </w:rPr>
+        <w:t>álises, portanto,  é necessá</w:t>
+      </w:r>
+      <w:r>
+        <w:rPr>
+          <w:rFonts w:ascii="Times New Roman" w:hAnsi="Times New Roman" w:cs="Times New Roman"/>
+        </w:rPr>
+        <w:t xml:space="preserve">rio estudar e compreender o </w:t>
+      </w:r>
+      <w:r>
+        <w:rPr>
+          <w:rFonts w:ascii="Times New Roman" w:hAnsi="Times New Roman" w:cs="Times New Roman"/>
+        </w:rPr>
+        <w:t>impacto desses parâ</w:t>
+      </w:r>
+      <w:r>
+        <w:rPr>
+          <w:rFonts w:ascii="Times New Roman" w:hAnsi="Times New Roman" w:cs="Times New Roman"/>
+        </w:rPr>
+        <w:t xml:space="preserve">metros no resultados. </w:t>
       </w:r>
     </w:p>
     <w:p>
@@ -500,121 +620,97 @@
         <w:rPr>
           <w:rFonts w:ascii="Times New Roman" w:hAnsi="Times New Roman" w:cs="Times New Roman"/>
         </w:rPr>
-        <w:t>Um fluxo de trabalho padrã</w:t>
-      </w:r>
-      <w:r>
-        <w:rPr>
-          <w:rFonts w:ascii="Times New Roman" w:hAnsi="Times New Roman" w:cs="Times New Roman"/>
-        </w:rPr>
-        <w:t>o desta plataforma consiste nas seguinte</w:t>
-      </w:r>
-      <w:r>
-        <w:rPr>
-          <w:rFonts w:ascii="Times New Roman" w:hAnsi="Times New Roman" w:cs="Times New Roman"/>
-        </w:rPr>
-        <w:t>s etapas: normalização,</w:t>
-      </w:r>
-      <w:r>
-        <w:rPr>
-          <w:rFonts w:ascii="Times New Roman" w:hAnsi="Times New Roman" w:cs="Times New Roman"/>
-        </w:rPr>
-        <w:t xml:space="preserve"> segmenta</w:t>
-      </w:r>
-      <w:r>
-        <w:rPr>
-          <w:rFonts w:ascii="Times New Roman" w:hAnsi="Times New Roman" w:cs="Times New Roman"/>
-        </w:rPr>
-        <w:t>ção</w:t>
-      </w:r>
-      <w:r>
-        <w:rPr>
-          <w:rFonts w:ascii="Times New Roman" w:hAnsi="Times New Roman" w:cs="Times New Roman"/>
-        </w:rPr>
-        <w:t xml:space="preserve">, </w:t>
-      </w:r>
-      <w:r>
-        <w:rPr>
-          <w:rFonts w:ascii="Times New Roman" w:hAnsi="Times New Roman" w:cs="Times New Roman"/>
-        </w:rPr>
-        <w:t>computação</w:t>
-      </w:r>
-      <w:r>
-        <w:rPr>
-          <w:rFonts w:ascii="Times New Roman" w:hAnsi="Times New Roman" w:cs="Times New Roman"/>
-        </w:rPr>
-        <w:t xml:space="preserve"> de caracter</w:t>
-      </w:r>
-      <w:r>
-        <w:rPr>
-          <w:rFonts w:ascii="Times New Roman" w:hAnsi="Times New Roman" w:cs="Times New Roman"/>
-        </w:rPr>
-        <w:t>ísticas, refinamento das características e classificaçã</w:t>
-      </w:r>
-      <w:r>
-        <w:rPr>
-          <w:rFonts w:ascii="Times New Roman" w:hAnsi="Times New Roman" w:cs="Times New Roman"/>
-        </w:rPr>
-        <w:t>o. Uma vez que um fluxo de trabalho busca analisar imagens de t</w:t>
-      </w:r>
-      <w:r>
-        <w:rPr>
-          <w:rFonts w:ascii="Times New Roman" w:hAnsi="Times New Roman" w:cs="Times New Roman"/>
-        </w:rPr>
-        <w:t>ecidos, temos que este sistema é</w:t>
-      </w:r>
-      <w:r>
-        <w:rPr>
-          <w:rFonts w:ascii="Times New Roman" w:hAnsi="Times New Roman" w:cs="Times New Roman"/>
-        </w:rPr>
-        <w:t xml:space="preserve"> dependente das imagens </w:t>
-      </w:r>
-      <w:r>
-        <w:rPr>
-          <w:rFonts w:ascii="Times New Roman" w:hAnsi="Times New Roman" w:cs="Times New Roman"/>
-        </w:rPr>
-        <w:t>anal</w:t>
-      </w:r>
-      <w:r>
-        <w:rPr>
-          <w:rFonts w:ascii="Times New Roman" w:hAnsi="Times New Roman" w:cs="Times New Roman"/>
-        </w:rPr>
-        <w:t>isadas e consequenteme</w:t>
-      </w:r>
-      <w:r>
-        <w:rPr>
-          <w:rFonts w:ascii="Times New Roman" w:hAnsi="Times New Roman" w:cs="Times New Roman"/>
-        </w:rPr>
-        <w:t>nte o resultado depende dos parâmetros</w:t>
-      </w:r>
-      <w:r>
-        <w:rPr>
-          <w:rFonts w:ascii="Times New Roman" w:hAnsi="Times New Roman" w:cs="Times New Roman"/>
-        </w:rPr>
-        <w:t xml:space="preserve"> de entrada do sistema. Para melhorar a qualidade das an</w:t>
-      </w:r>
-      <w:r>
-        <w:rPr>
-          <w:rFonts w:ascii="Times New Roman" w:hAnsi="Times New Roman" w:cs="Times New Roman"/>
-        </w:rPr>
-        <w:t>álises, portanto,  é necessá</w:t>
-      </w:r>
-      <w:r>
-        <w:rPr>
-          <w:rFonts w:ascii="Times New Roman" w:hAnsi="Times New Roman" w:cs="Times New Roman"/>
-        </w:rPr>
-        <w:t xml:space="preserve">rio estudar e compreender o </w:t>
-      </w:r>
-      <w:r>
-        <w:rPr>
-          <w:rFonts w:ascii="Times New Roman" w:hAnsi="Times New Roman" w:cs="Times New Roman"/>
-        </w:rPr>
-        <w:t>impacto desses parâ</w:t>
-      </w:r>
-      <w:r>
-        <w:rPr>
-          <w:rFonts w:ascii="Times New Roman" w:hAnsi="Times New Roman" w:cs="Times New Roman"/>
-        </w:rPr>
-        <w:t xml:space="preserve">metros no resultados. </w:t>
+        <w:t>Para melhorarmos a qualidade das an</w:t>
+      </w:r>
+      <w:r>
+        <w:rPr>
+          <w:rFonts w:ascii="Times New Roman" w:hAnsi="Times New Roman" w:cs="Times New Roman"/>
+        </w:rPr>
+        <w:t>á</w:t>
+      </w:r>
+      <w:r>
+        <w:rPr>
+          <w:rFonts w:ascii="Times New Roman" w:hAnsi="Times New Roman" w:cs="Times New Roman"/>
+        </w:rPr>
+        <w:t>lises</w:t>
+      </w:r>
+      <w:r>
+        <w:rPr>
+          <w:rFonts w:ascii="Times New Roman" w:hAnsi="Times New Roman" w:cs="Times New Roman"/>
+        </w:rPr>
+        <w:t xml:space="preserve"> do RTF, iremos buscar estraté</w:t>
+      </w:r>
+      <w:r>
+        <w:rPr>
+          <w:rFonts w:ascii="Times New Roman" w:hAnsi="Times New Roman" w:cs="Times New Roman"/>
+        </w:rPr>
+        <w:t xml:space="preserve">gias que auxiliem </w:t>
+      </w:r>
+      <w:r>
+        <w:rPr>
+          <w:rFonts w:ascii="Times New Roman" w:hAnsi="Times New Roman" w:cs="Times New Roman"/>
+        </w:rPr>
+        <w:t>na avaliação das caracterí</w:t>
+      </w:r>
+      <w:r>
+        <w:rPr>
+          <w:rFonts w:ascii="Times New Roman" w:hAnsi="Times New Roman" w:cs="Times New Roman"/>
+        </w:rPr>
+        <w:t>sticas extraí</w:t>
+      </w:r>
+      <w:r>
+        <w:rPr>
+          <w:rFonts w:ascii="Times New Roman" w:hAnsi="Times New Roman" w:cs="Times New Roman"/>
+        </w:rPr>
+        <w:t>das de uma imagem. Ela</w:t>
+      </w:r>
+      <w:r>
+        <w:rPr>
+          <w:rFonts w:ascii="Times New Roman" w:hAnsi="Times New Roman" w:cs="Times New Roman"/>
+        </w:rPr>
+        <w:t xml:space="preserve"> é</w:t>
+      </w:r>
+      <w:r>
+        <w:rPr>
+          <w:rFonts w:ascii="Times New Roman" w:hAnsi="Times New Roman" w:cs="Times New Roman"/>
+        </w:rPr>
+        <w:t xml:space="preserve"> uma etapa que influi diretamente na qu</w:t>
+      </w:r>
+      <w:r>
+        <w:rPr>
+          <w:rFonts w:ascii="Times New Roman" w:hAnsi="Times New Roman" w:cs="Times New Roman"/>
+        </w:rPr>
+        <w:t>alidade dos resultados das análises e ao ajustar os parâ</w:t>
+      </w:r>
+      <w:r>
+        <w:rPr>
+          <w:rFonts w:ascii="Times New Roman" w:hAnsi="Times New Roman" w:cs="Times New Roman"/>
+        </w:rPr>
+        <w:t>metros buscando resulta</w:t>
+      </w:r>
+      <w:r>
+        <w:rPr>
+          <w:rFonts w:ascii="Times New Roman" w:hAnsi="Times New Roman" w:cs="Times New Roman"/>
+        </w:rPr>
+        <w:t>dos com maior acurá</w:t>
+      </w:r>
+      <w:r>
+        <w:rPr>
+          <w:rFonts w:ascii="Times New Roman" w:hAnsi="Times New Roman" w:cs="Times New Roman"/>
+        </w:rPr>
+        <w:t>cia poderemos t</w:t>
+      </w:r>
+      <w:r>
+        <w:rPr>
+          <w:rFonts w:ascii="Times New Roman" w:hAnsi="Times New Roman" w:cs="Times New Roman"/>
+        </w:rPr>
+        <w:t>er uma qualidade maior das aná</w:t>
+      </w:r>
+      <w:r>
+        <w:rPr>
+          <w:rFonts w:ascii="Times New Roman" w:hAnsi="Times New Roman" w:cs="Times New Roman"/>
+        </w:rPr>
+        <w:t xml:space="preserve">lises. </w:t>
       </w:r>
     </w:p>
     <w:p>
@@ -633,97 +729,278 @@
         <w:rPr>
           <w:rFonts w:ascii="Times New Roman" w:hAnsi="Times New Roman" w:cs="Times New Roman"/>
         </w:rPr>
-        <w:t>Para melhorarmos a qualidade das an</w:t>
-      </w:r>
-      <w:r>
-        <w:rPr>
-          <w:rFonts w:ascii="Times New Roman" w:hAnsi="Times New Roman" w:cs="Times New Roman"/>
-        </w:rPr>
-        <w:t>á</w:t>
-      </w:r>
-      <w:r>
-        <w:rPr>
-          <w:rFonts w:ascii="Times New Roman" w:hAnsi="Times New Roman" w:cs="Times New Roman"/>
-        </w:rPr>
-        <w:t>lises</w:t>
-      </w:r>
-      <w:r>
-        <w:rPr>
-          <w:rFonts w:ascii="Times New Roman" w:hAnsi="Times New Roman" w:cs="Times New Roman"/>
-        </w:rPr>
-        <w:t xml:space="preserve"> do RTF, iremos buscar estraté</w:t>
-      </w:r>
-      <w:r>
-        <w:rPr>
-          <w:rFonts w:ascii="Times New Roman" w:hAnsi="Times New Roman" w:cs="Times New Roman"/>
-        </w:rPr>
-        <w:t xml:space="preserve">gias que auxiliem </w:t>
-      </w:r>
-      <w:r>
-        <w:rPr>
-          <w:rFonts w:ascii="Times New Roman" w:hAnsi="Times New Roman" w:cs="Times New Roman"/>
-        </w:rPr>
-        <w:t>na avaliação das caracterí</w:t>
-      </w:r>
-      <w:r>
-        <w:rPr>
-          <w:rFonts w:ascii="Times New Roman" w:hAnsi="Times New Roman" w:cs="Times New Roman"/>
-        </w:rPr>
-        <w:t>sticas extraí</w:t>
-      </w:r>
-      <w:r>
-        <w:rPr>
-          <w:rFonts w:ascii="Times New Roman" w:hAnsi="Times New Roman" w:cs="Times New Roman"/>
-        </w:rPr>
-        <w:t>das de uma imagem. Ela</w:t>
-      </w:r>
-      <w:r>
-        <w:rPr>
-          <w:rFonts w:ascii="Times New Roman" w:hAnsi="Times New Roman" w:cs="Times New Roman"/>
-        </w:rPr>
-        <w:t xml:space="preserve"> é</w:t>
-      </w:r>
-      <w:r>
-        <w:rPr>
-          <w:rFonts w:ascii="Times New Roman" w:hAnsi="Times New Roman" w:cs="Times New Roman"/>
-        </w:rPr>
-        <w:t xml:space="preserve"> uma etapa que influi diretamente na qu</w:t>
-      </w:r>
-      <w:r>
-        <w:rPr>
-          <w:rFonts w:ascii="Times New Roman" w:hAnsi="Times New Roman" w:cs="Times New Roman"/>
-        </w:rPr>
-        <w:t>alidade dos resultados das análises e ao ajustar os parâ</w:t>
-      </w:r>
-      <w:r>
-        <w:rPr>
-          <w:rFonts w:ascii="Times New Roman" w:hAnsi="Times New Roman" w:cs="Times New Roman"/>
-        </w:rPr>
-        <w:t>metros buscando resulta</w:t>
-      </w:r>
-      <w:r>
-        <w:rPr>
-          <w:rFonts w:ascii="Times New Roman" w:hAnsi="Times New Roman" w:cs="Times New Roman"/>
-        </w:rPr>
-        <w:t>dos com maior acurá</w:t>
-      </w:r>
-      <w:r>
-        <w:rPr>
-          <w:rFonts w:ascii="Times New Roman" w:hAnsi="Times New Roman" w:cs="Times New Roman"/>
-        </w:rPr>
-        <w:t>cia poderemos t</w:t>
-      </w:r>
-      <w:r>
-        <w:rPr>
-          <w:rFonts w:ascii="Times New Roman" w:hAnsi="Times New Roman" w:cs="Times New Roman"/>
-        </w:rPr>
-        <w:t>er uma qualidade maior das aná</w:t>
-      </w:r>
-      <w:r>
-        <w:rPr>
-          <w:rFonts w:ascii="Times New Roman" w:hAnsi="Times New Roman" w:cs="Times New Roman"/>
-        </w:rPr>
-        <w:t xml:space="preserve">lises. </w:t>
+        <w:t>Atualm</w:t>
+      </w:r>
+      <w:r>
+        <w:rPr>
+          <w:rFonts w:ascii="Times New Roman" w:hAnsi="Times New Roman" w:cs="Times New Roman"/>
+        </w:rPr>
+        <w:t>ente, na etapa de segmentaçã</w:t>
+      </w:r>
+      <w:r>
+        <w:rPr>
+          <w:rFonts w:ascii="Times New Roman" w:hAnsi="Times New Roman" w:cs="Times New Roman"/>
+        </w:rPr>
+        <w:t>o, algumas estrat</w:t>
+      </w:r>
+      <w:r>
+        <w:rPr>
+          <w:rFonts w:ascii="Times New Roman" w:hAnsi="Times New Roman" w:cs="Times New Roman"/>
+        </w:rPr>
+        <w:t>égias já  foram uti</w:t>
+      </w:r>
+      <w:r>
+        <w:rPr>
+          <w:rFonts w:ascii="Times New Roman" w:hAnsi="Times New Roman" w:cs="Times New Roman"/>
+        </w:rPr>
+        <w:t xml:space="preserve">lizadas para avaliar o impacto dos </w:t>
+      </w:r>
+      <w:r>
+        <w:rPr>
+          <w:rFonts w:ascii="Times New Roman" w:hAnsi="Times New Roman" w:cs="Times New Roman"/>
+        </w:rPr>
+        <w:lastRenderedPageBreak/>
+        <w:t>par</w:t>
+      </w:r>
+      <w:r>
+        <w:rPr>
+          <w:rFonts w:ascii="Times New Roman" w:hAnsi="Times New Roman" w:cs="Times New Roman"/>
+        </w:rPr>
+        <w:t>â</w:t>
+      </w:r>
+      <w:r>
+        <w:rPr>
+          <w:rFonts w:ascii="Times New Roman" w:hAnsi="Times New Roman" w:cs="Times New Roman"/>
+        </w:rPr>
+        <w:t>metros</w:t>
+      </w:r>
+      <w:r>
+        <w:rPr>
+          <w:rFonts w:ascii="Times New Roman" w:hAnsi="Times New Roman" w:cs="Times New Roman"/>
+        </w:rPr>
+        <w:t xml:space="preserve"> de entrada em um fluxo de tra</w:t>
+      </w:r>
+      <w:r>
+        <w:rPr>
+          <w:rFonts w:ascii="Times New Roman" w:hAnsi="Times New Roman" w:cs="Times New Roman"/>
+        </w:rPr>
+        <w:t>balho. As etapas de seg</w:t>
+      </w:r>
+      <w:r>
+        <w:rPr>
+          <w:rFonts w:ascii="Times New Roman" w:hAnsi="Times New Roman" w:cs="Times New Roman"/>
+        </w:rPr>
+        <w:t>mentaçã</w:t>
+      </w:r>
+      <w:r>
+        <w:rPr>
+          <w:rFonts w:ascii="Times New Roman" w:hAnsi="Times New Roman" w:cs="Times New Roman"/>
+        </w:rPr>
+        <w:t>o e</w:t>
+      </w:r>
+      <w:r>
+        <w:rPr>
+          <w:rFonts w:ascii="Times New Roman" w:hAnsi="Times New Roman" w:cs="Times New Roman"/>
+        </w:rPr>
+        <w:t xml:space="preserve"> de avaliação de caracterí</w:t>
+      </w:r>
+      <w:r>
+        <w:rPr>
+          <w:rFonts w:ascii="Times New Roman" w:hAnsi="Times New Roman" w:cs="Times New Roman"/>
+        </w:rPr>
+        <w:t>sticas apesar de serem etapas distintas, compartilham atributo</w:t>
+      </w:r>
+      <w:r>
+        <w:rPr>
+          <w:rFonts w:ascii="Times New Roman" w:hAnsi="Times New Roman" w:cs="Times New Roman"/>
+        </w:rPr>
+        <w:t>s similares. Logo, podemos uti</w:t>
+      </w:r>
+      <w:r>
+        <w:rPr>
+          <w:rFonts w:ascii="Times New Roman" w:hAnsi="Times New Roman" w:cs="Times New Roman"/>
+        </w:rPr>
+        <w:t>lizar dos conhec</w:t>
+      </w:r>
+      <w:r>
+        <w:rPr>
+          <w:rFonts w:ascii="Times New Roman" w:hAnsi="Times New Roman" w:cs="Times New Roman"/>
+        </w:rPr>
+        <w:t>imentos obtidos da utilização dessas estratégias na etapa de segmentaçã</w:t>
+      </w:r>
+      <w:r>
+        <w:rPr>
+          <w:rFonts w:ascii="Times New Roman" w:hAnsi="Times New Roman" w:cs="Times New Roman"/>
+        </w:rPr>
+        <w:t>o para direcionar um ponto</w:t>
+      </w:r>
+      <w:r>
+        <w:rPr>
+          <w:rFonts w:ascii="Times New Roman" w:hAnsi="Times New Roman" w:cs="Times New Roman"/>
+        </w:rPr>
+        <w:t xml:space="preserve"> de partida do estudo que será</w:t>
+      </w:r>
+      <w:r>
+        <w:rPr>
+          <w:rFonts w:ascii="Times New Roman" w:hAnsi="Times New Roman" w:cs="Times New Roman"/>
+        </w:rPr>
+        <w:t xml:space="preserve"> realizado na etapa de avalia</w:t>
+      </w:r>
+      <w:r>
+        <w:rPr>
+          <w:rFonts w:ascii="Times New Roman" w:hAnsi="Times New Roman" w:cs="Times New Roman"/>
+        </w:rPr>
+        <w:t>ção de características. Também temos que ambas etapas dependem da revisã</w:t>
+      </w:r>
+      <w:r>
+        <w:rPr>
+          <w:rFonts w:ascii="Times New Roman" w:hAnsi="Times New Roman" w:cs="Times New Roman"/>
+        </w:rPr>
+        <w:t>o subjetiva de especialistas e dado o t</w:t>
+      </w:r>
+      <w:r>
+        <w:rPr>
+          <w:rFonts w:ascii="Times New Roman" w:hAnsi="Times New Roman" w:cs="Times New Roman"/>
+        </w:rPr>
+        <w:t>amanho das imagens, essa revisã</w:t>
+      </w:r>
+      <w:r>
+        <w:rPr>
+          <w:rFonts w:ascii="Times New Roman" w:hAnsi="Times New Roman" w:cs="Times New Roman"/>
+        </w:rPr>
+        <w:t>o torna-se bastante proibitiva.</w:t>
+      </w:r>
+      <w:r>
+        <w:rPr>
+          <w:rFonts w:ascii="Times New Roman" w:hAnsi="Times New Roman" w:cs="Times New Roman"/>
+        </w:rPr>
+        <w:t xml:space="preserve"> A partir das melhores estraté</w:t>
+      </w:r>
+      <w:r>
+        <w:rPr>
+          <w:rFonts w:ascii="Times New Roman" w:hAnsi="Times New Roman" w:cs="Times New Roman"/>
+        </w:rPr>
+        <w:t>gias estudadas e dos conhecimentos o</w:t>
+      </w:r>
+      <w:r>
+        <w:rPr>
+          <w:rFonts w:ascii="Times New Roman" w:hAnsi="Times New Roman" w:cs="Times New Roman"/>
+        </w:rPr>
+        <w:t>btidos da etapa de segmentação, poderemos de</w:t>
+      </w:r>
+      <w:r>
+        <w:rPr>
+          <w:rFonts w:ascii="Times New Roman" w:hAnsi="Times New Roman" w:cs="Times New Roman"/>
+        </w:rPr>
+        <w:t>senvolver modelos capaz</w:t>
+      </w:r>
+      <w:r>
+        <w:rPr>
+          <w:rFonts w:ascii="Times New Roman" w:hAnsi="Times New Roman" w:cs="Times New Roman"/>
+        </w:rPr>
+        <w:t>es de avaliar com alta precisão as características obtidas pelos mé</w:t>
+      </w:r>
+      <w:r>
+        <w:rPr>
+          <w:rFonts w:ascii="Times New Roman" w:hAnsi="Times New Roman" w:cs="Times New Roman"/>
+        </w:rPr>
+        <w:t>todos computacionais. Esses modelos podem ser utilizados na etapa de refinamento da</w:t>
+      </w:r>
+      <w:r>
+        <w:rPr>
+          <w:rFonts w:ascii="Times New Roman" w:hAnsi="Times New Roman" w:cs="Times New Roman"/>
+        </w:rPr>
+        <w:t>s caracterí</w:t>
+      </w:r>
+      <w:r>
+        <w:rPr>
+          <w:rFonts w:ascii="Times New Roman" w:hAnsi="Times New Roman" w:cs="Times New Roman"/>
+        </w:rPr>
+        <w:t>sticas, pois seremos capazes de comparar os diversos resultados obtidos e assim extr</w:t>
+      </w:r>
+      <w:r>
+        <w:rPr>
+          <w:rFonts w:ascii="Times New Roman" w:hAnsi="Times New Roman" w:cs="Times New Roman"/>
+        </w:rPr>
+        <w:t>apolar a necessidade da revisã</w:t>
+      </w:r>
+      <w:r>
+        <w:rPr>
+          <w:rFonts w:ascii="Times New Roman" w:hAnsi="Times New Roman" w:cs="Times New Roman"/>
+        </w:rPr>
+        <w:t>o de especialistas. A eta</w:t>
+      </w:r>
+      <w:r>
+        <w:rPr>
+          <w:rFonts w:ascii="Times New Roman" w:hAnsi="Times New Roman" w:cs="Times New Roman"/>
+        </w:rPr>
+        <w:t>pa de refinamento de caracterí</w:t>
+      </w:r>
+      <w:r>
+        <w:rPr>
+          <w:rFonts w:ascii="Times New Roman" w:hAnsi="Times New Roman" w:cs="Times New Roman"/>
+        </w:rPr>
+        <w:t>sticas pode ser separa</w:t>
+      </w:r>
+      <w:r>
+        <w:rPr>
+          <w:rFonts w:ascii="Times New Roman" w:hAnsi="Times New Roman" w:cs="Times New Roman"/>
+        </w:rPr>
+        <w:t>da em duas fases. A primeira, é a aplicaçã</w:t>
+      </w:r>
+      <w:r>
+        <w:rPr>
+          <w:rFonts w:ascii="Times New Roman" w:hAnsi="Times New Roman" w:cs="Times New Roman"/>
+        </w:rPr>
+        <w:t>o</w:t>
+      </w:r>
+      <w:r>
+        <w:rPr>
+          <w:rFonts w:ascii="Times New Roman" w:hAnsi="Times New Roman" w:cs="Times New Roman"/>
+        </w:rPr>
+        <w:t xml:space="preserve"> de métodos e técnicas de aná</w:t>
+      </w:r>
+      <w:r>
+        <w:rPr>
+          <w:rFonts w:ascii="Times New Roman" w:hAnsi="Times New Roman" w:cs="Times New Roman"/>
+        </w:rPr>
+        <w:t>lise de sensibi</w:t>
+      </w:r>
+      <w:r>
+        <w:rPr>
+          <w:rFonts w:ascii="Times New Roman" w:hAnsi="Times New Roman" w:cs="Times New Roman"/>
+        </w:rPr>
+        <w:t>lidade (SA) e a segunda fase é o refinamento dos parâmetros. O objetivo final é encontrar dentro as possíveis combinaçõ</w:t>
+      </w:r>
+      <w:r>
+        <w:rPr>
+          <w:rFonts w:ascii="Times New Roman" w:hAnsi="Times New Roman" w:cs="Times New Roman"/>
+        </w:rPr>
+        <w:t>es de resultados</w:t>
+      </w:r>
+      <w:r>
+        <w:rPr>
+          <w:rFonts w:ascii="Times New Roman" w:hAnsi="Times New Roman" w:cs="Times New Roman"/>
+        </w:rPr>
+        <w:t xml:space="preserve"> o conjunto de valores dos parâ</w:t>
+      </w:r>
+      <w:r>
+        <w:rPr>
+          <w:rFonts w:ascii="Times New Roman" w:hAnsi="Times New Roman" w:cs="Times New Roman"/>
+        </w:rPr>
+        <w:t xml:space="preserve">metros que </w:t>
+      </w:r>
+      <w:r>
+        <w:rPr>
+          <w:rFonts w:ascii="Times New Roman" w:hAnsi="Times New Roman" w:cs="Times New Roman"/>
+        </w:rPr>
+        <w:t xml:space="preserve"> melhor influê</w:t>
+      </w:r>
+      <w:r>
+        <w:rPr>
+          <w:rFonts w:ascii="Times New Roman" w:hAnsi="Times New Roman" w:cs="Times New Roman"/>
+        </w:rPr>
+        <w:t xml:space="preserve">ncia no resultado final. </w:t>
       </w:r>
     </w:p>
     <w:p>
@@ -742,272 +1019,7 @@
         <w:rPr>
           <w:rFonts w:ascii="Times New Roman" w:hAnsi="Times New Roman" w:cs="Times New Roman"/>
         </w:rPr>
-        <w:lastRenderedPageBreak/>
-        <w:t>Atualm</w:t>
-      </w:r>
-      <w:r>
-        <w:rPr>
-          <w:rFonts w:ascii="Times New Roman" w:hAnsi="Times New Roman" w:cs="Times New Roman"/>
-        </w:rPr>
-        <w:t>ente, na etapa de segmentaçã</w:t>
-      </w:r>
-      <w:r>
-        <w:rPr>
-          <w:rFonts w:ascii="Times New Roman" w:hAnsi="Times New Roman" w:cs="Times New Roman"/>
-        </w:rPr>
-        <w:t>o, algumas estrat</w:t>
-      </w:r>
-      <w:r>
-        <w:rPr>
-          <w:rFonts w:ascii="Times New Roman" w:hAnsi="Times New Roman" w:cs="Times New Roman"/>
-        </w:rPr>
-        <w:t>égias já  foram uti</w:t>
-      </w:r>
-      <w:r>
-        <w:rPr>
-          <w:rFonts w:ascii="Times New Roman" w:hAnsi="Times New Roman" w:cs="Times New Roman"/>
-        </w:rPr>
-        <w:t>lizadas para avaliar o impacto dos par</w:t>
-      </w:r>
-      <w:r>
-        <w:rPr>
-          <w:rFonts w:ascii="Times New Roman" w:hAnsi="Times New Roman" w:cs="Times New Roman"/>
-        </w:rPr>
-        <w:t>â</w:t>
-      </w:r>
-      <w:r>
-        <w:rPr>
-          <w:rFonts w:ascii="Times New Roman" w:hAnsi="Times New Roman" w:cs="Times New Roman"/>
-        </w:rPr>
-        <w:t>metros</w:t>
-      </w:r>
-      <w:r>
-        <w:rPr>
-          <w:rFonts w:ascii="Times New Roman" w:hAnsi="Times New Roman" w:cs="Times New Roman"/>
-        </w:rPr>
-        <w:t xml:space="preserve"> de entrada em um fluxo de tra</w:t>
-      </w:r>
-      <w:r>
-        <w:rPr>
-          <w:rFonts w:ascii="Times New Roman" w:hAnsi="Times New Roman" w:cs="Times New Roman"/>
-        </w:rPr>
-        <w:t>balho. As etapas de seg</w:t>
-      </w:r>
-      <w:r>
-        <w:rPr>
-          <w:rFonts w:ascii="Times New Roman" w:hAnsi="Times New Roman" w:cs="Times New Roman"/>
-        </w:rPr>
-        <w:t>mentaçã</w:t>
-      </w:r>
-      <w:r>
-        <w:rPr>
-          <w:rFonts w:ascii="Times New Roman" w:hAnsi="Times New Roman" w:cs="Times New Roman"/>
-        </w:rPr>
-        <w:t>o e</w:t>
-      </w:r>
-      <w:r>
-        <w:rPr>
-          <w:rFonts w:ascii="Times New Roman" w:hAnsi="Times New Roman" w:cs="Times New Roman"/>
-        </w:rPr>
-        <w:t xml:space="preserve"> de avaliação de caracterí</w:t>
-      </w:r>
-      <w:r>
-        <w:rPr>
-          <w:rFonts w:ascii="Times New Roman" w:hAnsi="Times New Roman" w:cs="Times New Roman"/>
-        </w:rPr>
-        <w:t>sticas apesar de serem etapas distintas, compartilham atributo</w:t>
-      </w:r>
-      <w:r>
-        <w:rPr>
-          <w:rFonts w:ascii="Times New Roman" w:hAnsi="Times New Roman" w:cs="Times New Roman"/>
-        </w:rPr>
-        <w:t>s similares. Logo, podemos uti</w:t>
-      </w:r>
-      <w:r>
-        <w:rPr>
-          <w:rFonts w:ascii="Times New Roman" w:hAnsi="Times New Roman" w:cs="Times New Roman"/>
-        </w:rPr>
-        <w:t>lizar dos conhec</w:t>
-      </w:r>
-      <w:r>
-        <w:rPr>
-          <w:rFonts w:ascii="Times New Roman" w:hAnsi="Times New Roman" w:cs="Times New Roman"/>
-        </w:rPr>
-        <w:t>imentos obtidos da utilização dessas estratégias na etapa de segmentaçã</w:t>
-      </w:r>
-      <w:r>
-        <w:rPr>
-          <w:rFonts w:ascii="Times New Roman" w:hAnsi="Times New Roman" w:cs="Times New Roman"/>
-        </w:rPr>
-        <w:t>o para direcionar um ponto</w:t>
-      </w:r>
-      <w:r>
-        <w:rPr>
-          <w:rFonts w:ascii="Times New Roman" w:hAnsi="Times New Roman" w:cs="Times New Roman"/>
-        </w:rPr>
-        <w:t xml:space="preserve"> de partida do estudo que será</w:t>
-      </w:r>
-      <w:r>
-        <w:rPr>
-          <w:rFonts w:ascii="Times New Roman" w:hAnsi="Times New Roman" w:cs="Times New Roman"/>
-        </w:rPr>
-        <w:t xml:space="preserve"> realizado na etapa de avalia</w:t>
-      </w:r>
-      <w:r>
-        <w:rPr>
-          <w:rFonts w:ascii="Times New Roman" w:hAnsi="Times New Roman" w:cs="Times New Roman"/>
-        </w:rPr>
-        <w:t>ção de características. Também temos que ambas etapas dependem da revisã</w:t>
-      </w:r>
-      <w:r>
-        <w:rPr>
-          <w:rFonts w:ascii="Times New Roman" w:hAnsi="Times New Roman" w:cs="Times New Roman"/>
-        </w:rPr>
-        <w:t>o subjetiva de especialistas e dado o t</w:t>
-      </w:r>
-      <w:r>
-        <w:rPr>
-          <w:rFonts w:ascii="Times New Roman" w:hAnsi="Times New Roman" w:cs="Times New Roman"/>
-        </w:rPr>
-        <w:t>amanho das imagens, essa revisã</w:t>
-      </w:r>
-      <w:r>
-        <w:rPr>
-          <w:rFonts w:ascii="Times New Roman" w:hAnsi="Times New Roman" w:cs="Times New Roman"/>
-        </w:rPr>
-        <w:t>o torna-se bastante proibitiva.</w:t>
-      </w:r>
-      <w:r>
-        <w:rPr>
-          <w:rFonts w:ascii="Times New Roman" w:hAnsi="Times New Roman" w:cs="Times New Roman"/>
-        </w:rPr>
-        <w:t xml:space="preserve"> A partir das melhores estraté</w:t>
-      </w:r>
-      <w:r>
-        <w:rPr>
-          <w:rFonts w:ascii="Times New Roman" w:hAnsi="Times New Roman" w:cs="Times New Roman"/>
-        </w:rPr>
-        <w:t>gias estudadas e dos conhecimentos o</w:t>
-      </w:r>
-      <w:r>
-        <w:rPr>
-          <w:rFonts w:ascii="Times New Roman" w:hAnsi="Times New Roman" w:cs="Times New Roman"/>
-        </w:rPr>
-        <w:t>btidos da etapa de segmentação, poderemos de</w:t>
-      </w:r>
-      <w:r>
-        <w:rPr>
-          <w:rFonts w:ascii="Times New Roman" w:hAnsi="Times New Roman" w:cs="Times New Roman"/>
-        </w:rPr>
-        <w:t>senvolver modelos capaz</w:t>
-      </w:r>
-      <w:r>
-        <w:rPr>
-          <w:rFonts w:ascii="Times New Roman" w:hAnsi="Times New Roman" w:cs="Times New Roman"/>
-        </w:rPr>
-        <w:t>es de avaliar com alta precisão as características obtidas pelos mé</w:t>
-      </w:r>
-      <w:r>
-        <w:rPr>
-          <w:rFonts w:ascii="Times New Roman" w:hAnsi="Times New Roman" w:cs="Times New Roman"/>
-        </w:rPr>
-        <w:t>todos computacionais. Esses modelos podem ser utilizados na etapa de refinamento da</w:t>
-      </w:r>
-      <w:r>
-        <w:rPr>
-          <w:rFonts w:ascii="Times New Roman" w:hAnsi="Times New Roman" w:cs="Times New Roman"/>
-        </w:rPr>
-        <w:t>s caracterí</w:t>
-      </w:r>
-      <w:r>
-        <w:rPr>
-          <w:rFonts w:ascii="Times New Roman" w:hAnsi="Times New Roman" w:cs="Times New Roman"/>
-        </w:rPr>
-        <w:t>sticas, pois seremos capazes de comparar os diversos resultados obtidos e assim extr</w:t>
-      </w:r>
-      <w:r>
-        <w:rPr>
-          <w:rFonts w:ascii="Times New Roman" w:hAnsi="Times New Roman" w:cs="Times New Roman"/>
-        </w:rPr>
-        <w:t>apolar a necessidade da revisã</w:t>
-      </w:r>
-      <w:r>
-        <w:rPr>
-          <w:rFonts w:ascii="Times New Roman" w:hAnsi="Times New Roman" w:cs="Times New Roman"/>
-        </w:rPr>
-        <w:t>o de especialistas. A eta</w:t>
-      </w:r>
-      <w:r>
-        <w:rPr>
-          <w:rFonts w:ascii="Times New Roman" w:hAnsi="Times New Roman" w:cs="Times New Roman"/>
-        </w:rPr>
-        <w:t>pa de refinamento de caracterí</w:t>
-      </w:r>
-      <w:r>
-        <w:rPr>
-          <w:rFonts w:ascii="Times New Roman" w:hAnsi="Times New Roman" w:cs="Times New Roman"/>
-        </w:rPr>
-        <w:t>sticas pode ser separa</w:t>
-      </w:r>
-      <w:r>
-        <w:rPr>
-          <w:rFonts w:ascii="Times New Roman" w:hAnsi="Times New Roman" w:cs="Times New Roman"/>
-        </w:rPr>
-        <w:t>da em duas fases. A primeira, é a aplicaçã</w:t>
-      </w:r>
-      <w:r>
-        <w:rPr>
-          <w:rFonts w:ascii="Times New Roman" w:hAnsi="Times New Roman" w:cs="Times New Roman"/>
-        </w:rPr>
-        <w:t>o</w:t>
-      </w:r>
-      <w:r>
-        <w:rPr>
-          <w:rFonts w:ascii="Times New Roman" w:hAnsi="Times New Roman" w:cs="Times New Roman"/>
-        </w:rPr>
-        <w:t xml:space="preserve"> de métodos e técnicas de aná</w:t>
-      </w:r>
-      <w:r>
-        <w:rPr>
-          <w:rFonts w:ascii="Times New Roman" w:hAnsi="Times New Roman" w:cs="Times New Roman"/>
-        </w:rPr>
-        <w:t>lise de sensibi</w:t>
-      </w:r>
-      <w:r>
-        <w:rPr>
-          <w:rFonts w:ascii="Times New Roman" w:hAnsi="Times New Roman" w:cs="Times New Roman"/>
-        </w:rPr>
-        <w:t>lidade (SA) e a segunda fase é o refinamento dos parâmetros. O objetivo final é encontrar dentro as possíveis combinaçõ</w:t>
-      </w:r>
-      <w:r>
-        <w:rPr>
-          <w:rFonts w:ascii="Times New Roman" w:hAnsi="Times New Roman" w:cs="Times New Roman"/>
-        </w:rPr>
-        <w:t>es de resultados</w:t>
-      </w:r>
-      <w:r>
-        <w:rPr>
-          <w:rFonts w:ascii="Times New Roman" w:hAnsi="Times New Roman" w:cs="Times New Roman"/>
-        </w:rPr>
-        <w:t xml:space="preserve"> o conjunto de valores dos parâ</w:t>
-      </w:r>
-      <w:r>
-        <w:rPr>
-          <w:rFonts w:ascii="Times New Roman" w:hAnsi="Times New Roman" w:cs="Times New Roman"/>
-        </w:rPr>
-        <w:t xml:space="preserve">metros que </w:t>
-      </w:r>
-      <w:r>
-        <w:rPr>
-          <w:rFonts w:ascii="Times New Roman" w:hAnsi="Times New Roman" w:cs="Times New Roman"/>
-        </w:rPr>
-        <w:t xml:space="preserve"> melhor influê</w:t>
-      </w:r>
-      <w:r>
-        <w:rPr>
-          <w:rFonts w:ascii="Times New Roman" w:hAnsi="Times New Roman" w:cs="Times New Roman"/>
-        </w:rPr>
-        <w:t xml:space="preserve">ncia no resultado final. </w:t>
+        <w:t xml:space="preserve">2 Justificativa </w:t>
       </w:r>
     </w:p>
     <w:p>
@@ -1026,7 +1038,49 @@
         <w:rPr>
           <w:rFonts w:ascii="Times New Roman" w:hAnsi="Times New Roman" w:cs="Times New Roman"/>
         </w:rPr>
-        <w:t xml:space="preserve">2 Justificativa </w:t>
+        <w:t>É imprescindí</w:t>
+      </w:r>
+      <w:r>
+        <w:rPr>
+          <w:rFonts w:ascii="Times New Roman" w:hAnsi="Times New Roman" w:cs="Times New Roman"/>
+        </w:rPr>
+        <w:t xml:space="preserve">vel a busca de maneiras eficientes para se realizar processamento de alto </w:t>
+      </w:r>
+      <w:r>
+        <w:rPr>
+          <w:rFonts w:ascii="Times New Roman" w:hAnsi="Times New Roman" w:cs="Times New Roman"/>
+        </w:rPr>
+        <w:t>desempenho para tarefas de análise de imagens. As aná</w:t>
+      </w:r>
+      <w:r>
+        <w:rPr>
+          <w:rFonts w:ascii="Times New Roman" w:hAnsi="Times New Roman" w:cs="Times New Roman"/>
+        </w:rPr>
+        <w:t>lises de imagen</w:t>
+      </w:r>
+      <w:r>
+        <w:rPr>
+          <w:rFonts w:ascii="Times New Roman" w:hAnsi="Times New Roman" w:cs="Times New Roman"/>
+        </w:rPr>
+        <w:t>s de tecido de larga escala sã</w:t>
+      </w:r>
+      <w:r>
+        <w:rPr>
+          <w:rFonts w:ascii="Times New Roman" w:hAnsi="Times New Roman" w:cs="Times New Roman"/>
+        </w:rPr>
+        <w:t xml:space="preserve">o problemas computacionalmente </w:t>
+      </w:r>
+      <w:r>
+        <w:rPr>
+          <w:rFonts w:ascii="Times New Roman" w:hAnsi="Times New Roman" w:cs="Times New Roman"/>
+        </w:rPr>
+        <w:t>desafiadores. Um dos desafios é obter a escalabilidade dos vá</w:t>
+      </w:r>
+      <w:r>
+        <w:rPr>
+          <w:rFonts w:ascii="Times New Roman" w:hAnsi="Times New Roman" w:cs="Times New Roman"/>
+        </w:rPr>
+        <w:t xml:space="preserve">rios fluxos de trabalho e/ou de grandes conjuntos de imagens com ganhos de qualidade. </w:t>
       </w:r>
     </w:p>
     <w:p>
@@ -1045,49 +1099,134 @@
         <w:rPr>
           <w:rFonts w:ascii="Times New Roman" w:hAnsi="Times New Roman" w:cs="Times New Roman"/>
         </w:rPr>
-        <w:t>É imprescindí</w:t>
-      </w:r>
-      <w:r>
-        <w:rPr>
-          <w:rFonts w:ascii="Times New Roman" w:hAnsi="Times New Roman" w:cs="Times New Roman"/>
-        </w:rPr>
-        <w:t xml:space="preserve">vel a busca de maneiras eficientes para se realizar processamento de alto </w:t>
-      </w:r>
-      <w:r>
-        <w:rPr>
-          <w:rFonts w:ascii="Times New Roman" w:hAnsi="Times New Roman" w:cs="Times New Roman"/>
-        </w:rPr>
-        <w:t>desempenho para tarefas de análise de imagens. As aná</w:t>
-      </w:r>
-      <w:r>
-        <w:rPr>
-          <w:rFonts w:ascii="Times New Roman" w:hAnsi="Times New Roman" w:cs="Times New Roman"/>
-        </w:rPr>
-        <w:t>lises de imagen</w:t>
-      </w:r>
-      <w:r>
-        <w:rPr>
-          <w:rFonts w:ascii="Times New Roman" w:hAnsi="Times New Roman" w:cs="Times New Roman"/>
-        </w:rPr>
-        <w:t>s de tecido de larga escala sã</w:t>
-      </w:r>
-      <w:r>
-        <w:rPr>
-          <w:rFonts w:ascii="Times New Roman" w:hAnsi="Times New Roman" w:cs="Times New Roman"/>
-        </w:rPr>
-        <w:t xml:space="preserve">o problemas computacionalmente </w:t>
-      </w:r>
-      <w:r>
-        <w:rPr>
-          <w:rFonts w:ascii="Times New Roman" w:hAnsi="Times New Roman" w:cs="Times New Roman"/>
-        </w:rPr>
-        <w:t>desafiadores. Um dos desafios é obter a escalabilidade dos vá</w:t>
-      </w:r>
-      <w:r>
-        <w:rPr>
-          <w:rFonts w:ascii="Times New Roman" w:hAnsi="Times New Roman" w:cs="Times New Roman"/>
-        </w:rPr>
-        <w:t xml:space="preserve">rios fluxos de trabalho e/ou de grandes conjuntos de imagens com ganhos de qualidade. </w:t>
+        <w:t xml:space="preserve">O </w:t>
+      </w:r>
+      <w:r>
+        <w:rPr>
+          <w:rFonts w:ascii="Times New Roman" w:hAnsi="Times New Roman" w:cs="Times New Roman"/>
+          <w:i/>
+        </w:rPr>
+        <w:t>National Institute of Health’s The Cancer Genome Atlas</w:t>
+      </w:r>
+      <w:r>
+        <w:rPr>
+          <w:rFonts w:ascii="Times New Roman" w:hAnsi="Times New Roman" w:cs="Times New Roman"/>
+        </w:rPr>
+        <w:t xml:space="preserve"> (TCGA) disponi</w:t>
+      </w:r>
+      <w:r>
+        <w:rPr>
+          <w:rFonts w:ascii="Times New Roman" w:hAnsi="Times New Roman" w:cs="Times New Roman"/>
+        </w:rPr>
+        <w:t>biliza uma grande quantidade de dados multimo</w:t>
+      </w:r>
+      <w:r>
+        <w:rPr>
+          <w:rFonts w:ascii="Times New Roman" w:hAnsi="Times New Roman" w:cs="Times New Roman"/>
+        </w:rPr>
+        <w:t>dais que contém contendo ima</w:t>
+      </w:r>
+      <w:r>
+        <w:rPr>
+          <w:rFonts w:ascii="Times New Roman" w:hAnsi="Times New Roman" w:cs="Times New Roman"/>
+        </w:rPr>
+        <w:t>gens patologia, rad</w:t>
+      </w:r>
+      <w:r>
+        <w:rPr>
+          <w:rFonts w:ascii="Times New Roman" w:hAnsi="Times New Roman" w:cs="Times New Roman"/>
+        </w:rPr>
+        <w:t>iologia, genômica e dados clí</w:t>
+      </w:r>
+      <w:r>
+        <w:rPr>
+          <w:rFonts w:ascii="Times New Roman" w:hAnsi="Times New Roman" w:cs="Times New Roman"/>
+        </w:rPr>
+        <w:t>nicos para o</w:t>
+      </w:r>
+      <w:r>
+        <w:rPr>
+          <w:rFonts w:ascii="Times New Roman" w:hAnsi="Times New Roman" w:cs="Times New Roman"/>
+        </w:rPr>
+        <w:t xml:space="preserve"> glioblastoma (gliomas cancerí</w:t>
+      </w:r>
+      <w:r>
+        <w:rPr>
+          <w:rFonts w:ascii="Times New Roman" w:hAnsi="Times New Roman" w:cs="Times New Roman"/>
+        </w:rPr>
+        <w:t>genos) e outros tipo de tumo</w:t>
+      </w:r>
+      <w:r>
+        <w:rPr>
+          <w:rFonts w:ascii="Times New Roman" w:hAnsi="Times New Roman" w:cs="Times New Roman"/>
+        </w:rPr>
+        <w:t>r [5]. Atualmente, o RTF conté</w:t>
+      </w:r>
+      <w:r>
+        <w:rPr>
+          <w:rFonts w:ascii="Times New Roman" w:hAnsi="Times New Roman" w:cs="Times New Roman"/>
+        </w:rPr>
+        <w:t>m um banco de dados com mais de 600 imagens cada com uma</w:t>
+      </w:r>
+      <w:r>
+        <w:rPr>
+          <w:rFonts w:ascii="Times New Roman" w:hAnsi="Times New Roman" w:cs="Times New Roman"/>
+        </w:rPr>
+        <w:t xml:space="preserve"> com uma média de 400 mil núcleos por secçã</w:t>
+      </w:r>
+      <w:r>
+        <w:rPr>
+          <w:rFonts w:ascii="Times New Roman" w:hAnsi="Times New Roman" w:cs="Times New Roman"/>
+        </w:rPr>
+        <w:t>o. O processo de caracterizar as morfologias celular</w:t>
+      </w:r>
+      <w:r>
+        <w:rPr>
+          <w:rFonts w:ascii="Times New Roman" w:hAnsi="Times New Roman" w:cs="Times New Roman"/>
+        </w:rPr>
+        <w:t>es produz cerca de 1.5GB/seçã</w:t>
+      </w:r>
+      <w:r>
+        <w:rPr>
+          <w:rFonts w:ascii="Times New Roman" w:hAnsi="Times New Roman" w:cs="Times New Roman"/>
+        </w:rPr>
+        <w:t>o de m</w:t>
+      </w:r>
+      <w:r>
+        <w:rPr>
+          <w:rFonts w:ascii="Times New Roman" w:hAnsi="Times New Roman" w:cs="Times New Roman"/>
+        </w:rPr>
+        <w:t>eta-dados que descrevem os parâmetros dos algorit</w:t>
+      </w:r>
+      <w:r>
+        <w:rPr>
+          <w:rFonts w:ascii="Times New Roman" w:hAnsi="Times New Roman" w:cs="Times New Roman"/>
+        </w:rPr>
+        <w:t>mos, os limi</w:t>
+      </w:r>
+      <w:r>
+        <w:rPr>
+          <w:rFonts w:ascii="Times New Roman" w:hAnsi="Times New Roman" w:cs="Times New Roman"/>
+        </w:rPr>
+        <w:t>tes dos objetos e as caracterí</w:t>
+      </w:r>
+      <w:r>
+        <w:rPr>
+          <w:rFonts w:ascii="Times New Roman" w:hAnsi="Times New Roman" w:cs="Times New Roman"/>
+        </w:rPr>
+        <w:t>sticas da</w:t>
+      </w:r>
+      <w:r>
+        <w:rPr>
+          <w:rFonts w:ascii="Times New Roman" w:hAnsi="Times New Roman" w:cs="Times New Roman"/>
+        </w:rPr>
+        <w:t>s cé</w:t>
+      </w:r>
+      <w:r>
+        <w:rPr>
+          <w:rFonts w:ascii="Times New Roman" w:hAnsi="Times New Roman" w:cs="Times New Roman"/>
+        </w:rPr>
+        <w:t xml:space="preserve">lulas [6]. </w:t>
       </w:r>
     </w:p>
     <w:p>
@@ -1106,134 +1245,115 @@
         <w:rPr>
           <w:rFonts w:ascii="Times New Roman" w:hAnsi="Times New Roman" w:cs="Times New Roman"/>
         </w:rPr>
-        <w:t xml:space="preserve">O </w:t>
-      </w:r>
-      <w:r>
-        <w:rPr>
-          <w:rFonts w:ascii="Times New Roman" w:hAnsi="Times New Roman" w:cs="Times New Roman"/>
-          <w:i/>
-        </w:rPr>
-        <w:t>National Institute of Health’s The Cancer Genome Atlas</w:t>
-      </w:r>
-      <w:r>
-        <w:rPr>
-          <w:rFonts w:ascii="Times New Roman" w:hAnsi="Times New Roman" w:cs="Times New Roman"/>
-        </w:rPr>
-        <w:t xml:space="preserve"> (TCGA) disponi</w:t>
-      </w:r>
-      <w:r>
-        <w:rPr>
-          <w:rFonts w:ascii="Times New Roman" w:hAnsi="Times New Roman" w:cs="Times New Roman"/>
-        </w:rPr>
-        <w:t>biliza uma grande quantidade de dados multimo</w:t>
-      </w:r>
-      <w:r>
-        <w:rPr>
-          <w:rFonts w:ascii="Times New Roman" w:hAnsi="Times New Roman" w:cs="Times New Roman"/>
-        </w:rPr>
-        <w:t>dais que contém contendo ima</w:t>
-      </w:r>
-      <w:r>
-        <w:rPr>
-          <w:rFonts w:ascii="Times New Roman" w:hAnsi="Times New Roman" w:cs="Times New Roman"/>
-        </w:rPr>
-        <w:t>gens patologia, rad</w:t>
-      </w:r>
-      <w:r>
-        <w:rPr>
-          <w:rFonts w:ascii="Times New Roman" w:hAnsi="Times New Roman" w:cs="Times New Roman"/>
-        </w:rPr>
-        <w:t>iologia, genômica e dados clí</w:t>
-      </w:r>
-      <w:r>
-        <w:rPr>
-          <w:rFonts w:ascii="Times New Roman" w:hAnsi="Times New Roman" w:cs="Times New Roman"/>
-        </w:rPr>
-        <w:t>nicos para o</w:t>
-      </w:r>
-      <w:r>
-        <w:rPr>
-          <w:rFonts w:ascii="Times New Roman" w:hAnsi="Times New Roman" w:cs="Times New Roman"/>
-        </w:rPr>
-        <w:t xml:space="preserve"> glioblastoma (gliomas cancerí</w:t>
-      </w:r>
-      <w:r>
-        <w:rPr>
-          <w:rFonts w:ascii="Times New Roman" w:hAnsi="Times New Roman" w:cs="Times New Roman"/>
-        </w:rPr>
-        <w:t>genos) e outros tipo de tumo</w:t>
-      </w:r>
-      <w:r>
-        <w:rPr>
-          <w:rFonts w:ascii="Times New Roman" w:hAnsi="Times New Roman" w:cs="Times New Roman"/>
-        </w:rPr>
-        <w:t>r [5]. Atualmente, o RTF conté</w:t>
-      </w:r>
-      <w:r>
-        <w:rPr>
-          <w:rFonts w:ascii="Times New Roman" w:hAnsi="Times New Roman" w:cs="Times New Roman"/>
-        </w:rPr>
-        <w:t>m um banco de dados com mais de 600 imagens cada com uma</w:t>
-      </w:r>
-      <w:r>
-        <w:rPr>
-          <w:rFonts w:ascii="Times New Roman" w:hAnsi="Times New Roman" w:cs="Times New Roman"/>
-        </w:rPr>
-        <w:t xml:space="preserve"> com uma média de 400 mil núcleos por secçã</w:t>
-      </w:r>
-      <w:r>
-        <w:rPr>
-          <w:rFonts w:ascii="Times New Roman" w:hAnsi="Times New Roman" w:cs="Times New Roman"/>
-        </w:rPr>
-        <w:t>o. O processo de caracterizar as morfologias celular</w:t>
-      </w:r>
-      <w:r>
-        <w:rPr>
-          <w:rFonts w:ascii="Times New Roman" w:hAnsi="Times New Roman" w:cs="Times New Roman"/>
-        </w:rPr>
-        <w:t>es produz cerca de 1.5GB/seçã</w:t>
-      </w:r>
-      <w:r>
-        <w:rPr>
-          <w:rFonts w:ascii="Times New Roman" w:hAnsi="Times New Roman" w:cs="Times New Roman"/>
-        </w:rPr>
-        <w:t>o de m</w:t>
-      </w:r>
-      <w:r>
-        <w:rPr>
-          <w:rFonts w:ascii="Times New Roman" w:hAnsi="Times New Roman" w:cs="Times New Roman"/>
-        </w:rPr>
-        <w:t>eta-dados que descrevem os parâmetros dos algorit</w:t>
-      </w:r>
-      <w:r>
-        <w:rPr>
-          <w:rFonts w:ascii="Times New Roman" w:hAnsi="Times New Roman" w:cs="Times New Roman"/>
-        </w:rPr>
-        <w:t>mos, os limi</w:t>
-      </w:r>
-      <w:r>
-        <w:rPr>
-          <w:rFonts w:ascii="Times New Roman" w:hAnsi="Times New Roman" w:cs="Times New Roman"/>
-        </w:rPr>
-        <w:t>tes dos objetos e as caracterí</w:t>
-      </w:r>
-      <w:r>
-        <w:rPr>
-          <w:rFonts w:ascii="Times New Roman" w:hAnsi="Times New Roman" w:cs="Times New Roman"/>
-        </w:rPr>
-        <w:t>sticas da</w:t>
-      </w:r>
-      <w:r>
-        <w:rPr>
-          <w:rFonts w:ascii="Times New Roman" w:hAnsi="Times New Roman" w:cs="Times New Roman"/>
-        </w:rPr>
-        <w:t>s cé</w:t>
-      </w:r>
-      <w:r>
-        <w:rPr>
-          <w:rFonts w:ascii="Times New Roman" w:hAnsi="Times New Roman" w:cs="Times New Roman"/>
-        </w:rPr>
-        <w:t xml:space="preserve">lulas [6]. </w:t>
+        <w:t>Uma vez que</w:t>
+      </w:r>
+      <w:r>
+        <w:rPr>
+          <w:rFonts w:ascii="Times New Roman" w:hAnsi="Times New Roman" w:cs="Times New Roman"/>
+        </w:rPr>
+        <w:t xml:space="preserve"> a quantidade de dados gerada é elevada, não é humanamente possí</w:t>
+      </w:r>
+      <w:r>
+        <w:rPr>
+          <w:rFonts w:ascii="Times New Roman" w:hAnsi="Times New Roman" w:cs="Times New Roman"/>
+        </w:rPr>
+        <w:t>vel avaliar todos resultado</w:t>
+      </w:r>
+      <w:r>
+        <w:rPr>
+          <w:rFonts w:ascii="Times New Roman" w:hAnsi="Times New Roman" w:cs="Times New Roman"/>
+        </w:rPr>
+        <w:t>s da caracterização das células e nú</w:t>
+      </w:r>
+      <w:r>
+        <w:rPr>
+          <w:rFonts w:ascii="Times New Roman" w:hAnsi="Times New Roman" w:cs="Times New Roman"/>
+        </w:rPr>
+        <w:t>cleos. Para isso, buscamos criar modelos capazes de a</w:t>
+      </w:r>
+      <w:r>
+        <w:rPr>
+          <w:rFonts w:ascii="Times New Roman" w:hAnsi="Times New Roman" w:cs="Times New Roman"/>
+        </w:rPr>
+        <w:t>valiar o conjunto de caracterí</w:t>
+      </w:r>
+      <w:r>
+        <w:rPr>
+          <w:rFonts w:ascii="Times New Roman" w:hAnsi="Times New Roman" w:cs="Times New Roman"/>
+        </w:rPr>
+        <w:t>sticas. O</w:t>
+      </w:r>
+      <w:r>
+        <w:rPr>
+          <w:rFonts w:ascii="Times New Roman" w:hAnsi="Times New Roman" w:cs="Times New Roman"/>
+        </w:rPr>
+        <w:t xml:space="preserve"> d</w:t>
+      </w:r>
+      <w:r>
+        <w:rPr>
+          <w:rFonts w:ascii="Times New Roman" w:hAnsi="Times New Roman" w:cs="Times New Roman"/>
+        </w:rPr>
+        <w:t>esenvolvimento desses modelos é necessário para que as fases de refi</w:t>
+      </w:r>
+      <w:r>
+        <w:rPr>
+          <w:rFonts w:ascii="Times New Roman" w:hAnsi="Times New Roman" w:cs="Times New Roman"/>
+        </w:rPr>
+        <w:t>namento de parâ</w:t>
+      </w:r>
+      <w:r>
+        <w:rPr>
+          <w:rFonts w:ascii="Times New Roman" w:hAnsi="Times New Roman" w:cs="Times New Roman"/>
+        </w:rPr>
+        <w:t>metros e a an</w:t>
+      </w:r>
+      <w:r>
+        <w:rPr>
+          <w:rFonts w:ascii="Times New Roman" w:hAnsi="Times New Roman" w:cs="Times New Roman"/>
+        </w:rPr>
+        <w:t>á</w:t>
+      </w:r>
+      <w:r>
+        <w:rPr>
+          <w:rFonts w:ascii="Times New Roman" w:hAnsi="Times New Roman" w:cs="Times New Roman"/>
+        </w:rPr>
+        <w:t>lise de sensibilidade possam ser aplicado</w:t>
+      </w:r>
+      <w:r>
+        <w:rPr>
+          <w:rFonts w:ascii="Times New Roman" w:hAnsi="Times New Roman" w:cs="Times New Roman"/>
+        </w:rPr>
+        <w:t>s no contexto da computação de características. Após a implementação do mod</w:t>
+      </w:r>
+      <w:r>
+        <w:rPr>
+          <w:rFonts w:ascii="Times New Roman" w:hAnsi="Times New Roman" w:cs="Times New Roman"/>
+        </w:rPr>
+        <w:t>elo mais representativo capaz de avaliar a qualidade</w:t>
+      </w:r>
+      <w:r>
+        <w:rPr>
+          <w:rFonts w:ascii="Times New Roman" w:hAnsi="Times New Roman" w:cs="Times New Roman"/>
+        </w:rPr>
+        <w:t xml:space="preserve"> de um conjunto de caracterí</w:t>
+      </w:r>
+      <w:r>
+        <w:rPr>
+          <w:rFonts w:ascii="Times New Roman" w:hAnsi="Times New Roman" w:cs="Times New Roman"/>
+        </w:rPr>
+        <w:t>sticas, podemos comparar os resultados obtidos entr</w:t>
+      </w:r>
+      <w:r>
+        <w:rPr>
+          <w:rFonts w:ascii="Times New Roman" w:hAnsi="Times New Roman" w:cs="Times New Roman"/>
+        </w:rPr>
+        <w:t>e os diversos conjuntos de parâ</w:t>
+      </w:r>
+      <w:r>
+        <w:rPr>
+          <w:rFonts w:ascii="Times New Roman" w:hAnsi="Times New Roman" w:cs="Times New Roman"/>
+        </w:rPr>
+        <w:t xml:space="preserve">metros. </w:t>
       </w:r>
     </w:p>
     <w:p>
@@ -1252,153 +1372,7 @@
         <w:rPr>
           <w:rFonts w:ascii="Times New Roman" w:hAnsi="Times New Roman" w:cs="Times New Roman"/>
         </w:rPr>
-        <w:t>Uma vez que</w:t>
-      </w:r>
-      <w:r>
-        <w:rPr>
-          <w:rFonts w:ascii="Times New Roman" w:hAnsi="Times New Roman" w:cs="Times New Roman"/>
-        </w:rPr>
-        <w:t xml:space="preserve"> a quantidade de dados gerada é elevada, não é humanamente possí</w:t>
-      </w:r>
-      <w:r>
-        <w:rPr>
-          <w:rFonts w:ascii="Times New Roman" w:hAnsi="Times New Roman" w:cs="Times New Roman"/>
-        </w:rPr>
-        <w:t>vel avaliar todos resultado</w:t>
-      </w:r>
-      <w:r>
-        <w:rPr>
-          <w:rFonts w:ascii="Times New Roman" w:hAnsi="Times New Roman" w:cs="Times New Roman"/>
-        </w:rPr>
-        <w:t>s da caracterização das células e nú</w:t>
-      </w:r>
-      <w:r>
-        <w:rPr>
-          <w:rFonts w:ascii="Times New Roman" w:hAnsi="Times New Roman" w:cs="Times New Roman"/>
-        </w:rPr>
-        <w:t>cleos. Para isso, buscamos criar modelos capazes de a</w:t>
-      </w:r>
-      <w:r>
-        <w:rPr>
-          <w:rFonts w:ascii="Times New Roman" w:hAnsi="Times New Roman" w:cs="Times New Roman"/>
-        </w:rPr>
-        <w:t>valiar o conjunto de caracterí</w:t>
-      </w:r>
-      <w:r>
-        <w:rPr>
-          <w:rFonts w:ascii="Times New Roman" w:hAnsi="Times New Roman" w:cs="Times New Roman"/>
-        </w:rPr>
-        <w:t xml:space="preserve">sticas. </w:t>
-      </w:r>
-    </w:p>
-    <w:p>
-      <w:pPr>
-        <w:widowControl w:val="0"/>
-        <w:autoSpaceDE w:val="0"/>
-        <w:autoSpaceDN w:val="0"/>
-        <w:adjustRightInd w:val="0"/>
-        <w:spacing w:after="240" w:line="360" w:lineRule="auto"/>
-        <w:ind w:firstLine="540"/>
-        <w:rPr>
-          <w:rFonts w:ascii="Times New Roman" w:hAnsi="Times New Roman" w:cs="Times New Roman"/>
-        </w:rPr>
-      </w:pPr>
-      <w:r>
-        <w:rPr>
-          <w:rFonts w:ascii="Times New Roman" w:hAnsi="Times New Roman" w:cs="Times New Roman"/>
-        </w:rPr>
-        <w:t>O d</w:t>
-      </w:r>
-      <w:r>
-        <w:rPr>
-          <w:rFonts w:ascii="Times New Roman" w:hAnsi="Times New Roman" w:cs="Times New Roman"/>
-        </w:rPr>
-        <w:t>esenvolvimento desses modelos é necessário para que as fases de refi</w:t>
-      </w:r>
-      <w:r>
-        <w:rPr>
-          <w:rFonts w:ascii="Times New Roman" w:hAnsi="Times New Roman" w:cs="Times New Roman"/>
-        </w:rPr>
-        <w:t>namento de parâ</w:t>
-      </w:r>
-      <w:r>
-        <w:rPr>
-          <w:rFonts w:ascii="Times New Roman" w:hAnsi="Times New Roman" w:cs="Times New Roman"/>
-        </w:rPr>
-        <w:t>metros e a an</w:t>
-      </w:r>
-      <w:r>
-        <w:rPr>
-          <w:rFonts w:ascii="Times New Roman" w:hAnsi="Times New Roman" w:cs="Times New Roman"/>
-        </w:rPr>
-        <w:t>á</w:t>
-      </w:r>
-      <w:r>
-        <w:rPr>
-          <w:rFonts w:ascii="Times New Roman" w:hAnsi="Times New Roman" w:cs="Times New Roman"/>
-        </w:rPr>
-        <w:t>lise de sensibilidade possam ser aplicado</w:t>
-      </w:r>
-      <w:r>
-        <w:rPr>
-          <w:rFonts w:ascii="Times New Roman" w:hAnsi="Times New Roman" w:cs="Times New Roman"/>
-        </w:rPr>
-        <w:t>s no contexto da computação de características. Após a implementação do mod</w:t>
-      </w:r>
-      <w:r>
-        <w:rPr>
-          <w:rFonts w:ascii="Times New Roman" w:hAnsi="Times New Roman" w:cs="Times New Roman"/>
-        </w:rPr>
-        <w:t xml:space="preserve">elo </w:t>
-      </w:r>
-      <w:r>
-        <w:rPr>
-          <w:rFonts w:ascii="Times New Roman" w:hAnsi="Times New Roman" w:cs="Times New Roman"/>
-        </w:rPr>
         <w:lastRenderedPageBreak/>
-        <w:t>mais representativo capaz de avaliar a qualidade</w:t>
-      </w:r>
-      <w:r>
-        <w:rPr>
-          <w:rFonts w:ascii="Times New Roman" w:hAnsi="Times New Roman" w:cs="Times New Roman"/>
-        </w:rPr>
-        <w:t xml:space="preserve"> de um conjunto de caracterí</w:t>
-      </w:r>
-      <w:r>
-        <w:rPr>
-          <w:rFonts w:ascii="Times New Roman" w:hAnsi="Times New Roman" w:cs="Times New Roman"/>
-        </w:rPr>
-        <w:t>sticas, podemos comparar os resultados obtidos entr</w:t>
-      </w:r>
-      <w:r>
-        <w:rPr>
-          <w:rFonts w:ascii="Times New Roman" w:hAnsi="Times New Roman" w:cs="Times New Roman"/>
-        </w:rPr>
-        <w:t>e os diversos conjuntos de parâ</w:t>
-      </w:r>
-      <w:r>
-        <w:rPr>
-          <w:rFonts w:ascii="Times New Roman" w:hAnsi="Times New Roman" w:cs="Times New Roman"/>
-        </w:rPr>
-        <w:t xml:space="preserve">metros. </w:t>
-      </w:r>
-    </w:p>
-    <w:p>
-      <w:pPr>
-        <w:widowControl w:val="0"/>
-        <w:autoSpaceDE w:val="0"/>
-        <w:autoSpaceDN w:val="0"/>
-        <w:adjustRightInd w:val="0"/>
-        <w:spacing w:after="240" w:line="360" w:lineRule="auto"/>
-        <w:ind w:firstLine="540"/>
-        <w:rPr>
-          <w:rFonts w:ascii="Times New Roman" w:hAnsi="Times New Roman" w:cs="Times New Roman"/>
-        </w:rPr>
-      </w:pPr>
-      <w:r>
-        <w:rPr>
-          <w:rFonts w:ascii="Times New Roman" w:hAnsi="Times New Roman" w:cs="Times New Roman"/>
-        </w:rPr>
         <w:t>No contexto da an</w:t>
       </w:r>
       <w:r>
@@ -1858,7 +1832,19 @@
         <w:rPr>
           <w:rFonts w:ascii="Times New Roman" w:hAnsi="Times New Roman" w:cs="Times New Roman"/>
         </w:rPr>
-        <w:t>e das características das cé</w:t>
+        <w:t>e</w:t>
+      </w:r>
+      <w:r>
+        <w:rPr>
+          <w:rFonts w:ascii="Times New Roman" w:hAnsi="Times New Roman" w:cs="Times New Roman"/>
+        </w:rPr>
+        <w:t>s</w:t>
+      </w:r>
+      <w:r>
+        <w:rPr>
+          <w:rFonts w:ascii="Times New Roman" w:hAnsi="Times New Roman" w:cs="Times New Roman"/>
+        </w:rPr>
+        <w:t xml:space="preserve"> das características das cé</w:t>
       </w:r>
       <w:r>
         <w:rPr>
@@ -2035,7 +2021,7 @@
         <w:rPr>
           <w:rFonts w:ascii="Times New Roman" w:hAnsi="Times New Roman" w:cs="Times New Roman"/>
         </w:rPr>
-        <w:t>J á</w:t>
+        <w:t>Já</w:t>
       </w:r>
       <w:r>
         <w:rPr>
@@ -2172,81 +2158,106 @@
         <w:rPr>
           <w:rFonts w:ascii="Times New Roman" w:hAnsi="Times New Roman" w:cs="Times New Roman"/>
         </w:rPr>
+        <w:t>Estes mé</w:t>
+      </w:r>
+      <w:r>
+        <w:rPr>
+          <w:rFonts w:ascii="Times New Roman" w:hAnsi="Times New Roman" w:cs="Times New Roman"/>
+        </w:rPr>
+        <w:t>todos ser</w:t>
+      </w:r>
+      <w:r>
+        <w:rPr>
+          <w:rFonts w:ascii="Times New Roman" w:hAnsi="Times New Roman" w:cs="Times New Roman"/>
+        </w:rPr>
+        <w:t>ã</w:t>
+      </w:r>
+      <w:r>
+        <w:rPr>
+          <w:rFonts w:ascii="Times New Roman" w:hAnsi="Times New Roman" w:cs="Times New Roman"/>
+        </w:rPr>
+        <w:t>o utilizados como ponto de partida do trabalho pr</w:t>
+      </w:r>
+      <w:r>
+        <w:rPr>
+          <w:rFonts w:ascii="Times New Roman" w:hAnsi="Times New Roman" w:cs="Times New Roman"/>
+        </w:rPr>
+        <w:t>oposto e outros métodos serã</w:t>
+      </w:r>
+      <w:r>
+        <w:rPr>
+          <w:rFonts w:ascii="Times New Roman" w:hAnsi="Times New Roman" w:cs="Times New Roman"/>
+        </w:rPr>
+        <w:t>o incorpor</w:t>
+      </w:r>
+      <w:r>
+        <w:rPr>
+          <w:rFonts w:ascii="Times New Roman" w:hAnsi="Times New Roman" w:cs="Times New Roman"/>
+        </w:rPr>
+        <w:t>ados e seus resultados e influências serão analisados. Algumas opçõ</w:t>
+      </w:r>
+      <w:r>
+        <w:rPr>
+          <w:rFonts w:ascii="Times New Roman" w:hAnsi="Times New Roman" w:cs="Times New Roman"/>
+        </w:rPr>
+        <w:t>es que se</w:t>
+      </w:r>
+      <w:r>
+        <w:rPr>
+          <w:rFonts w:ascii="Times New Roman" w:hAnsi="Times New Roman" w:cs="Times New Roman"/>
+        </w:rPr>
+        <w:t>rão analisadas como os métodos de otimizaçã</w:t>
+      </w:r>
+      <w:r>
+        <w:rPr>
+          <w:rFonts w:ascii="Times New Roman" w:hAnsi="Times New Roman" w:cs="Times New Roman"/>
+        </w:rPr>
+        <w:t xml:space="preserve">o </w:t>
+      </w:r>
+      <w:r>
+        <w:rPr>
+          <w:rFonts w:ascii="Times New Roman" w:hAnsi="Times New Roman" w:cs="Times New Roman"/>
+          <w:i/>
+        </w:rPr>
         <w:lastRenderedPageBreak/>
-        <w:t>Estes mé</w:t>
-      </w:r>
-      <w:r>
-        <w:rPr>
-          <w:rFonts w:ascii="Times New Roman" w:hAnsi="Times New Roman" w:cs="Times New Roman"/>
-        </w:rPr>
-        <w:t>todos ser</w:t>
-      </w:r>
-      <w:r>
-        <w:rPr>
-          <w:rFonts w:ascii="Times New Roman" w:hAnsi="Times New Roman" w:cs="Times New Roman"/>
-        </w:rPr>
-        <w:t>ã</w:t>
-      </w:r>
-      <w:r>
-        <w:rPr>
-          <w:rFonts w:ascii="Times New Roman" w:hAnsi="Times New Roman" w:cs="Times New Roman"/>
-        </w:rPr>
-        <w:t>o utilizados como ponto de partida do trabalho pr</w:t>
-      </w:r>
-      <w:r>
-        <w:rPr>
-          <w:rFonts w:ascii="Times New Roman" w:hAnsi="Times New Roman" w:cs="Times New Roman"/>
-        </w:rPr>
-        <w:t>oposto e outros métodos serã</w:t>
-      </w:r>
-      <w:r>
-        <w:rPr>
-          <w:rFonts w:ascii="Times New Roman" w:hAnsi="Times New Roman" w:cs="Times New Roman"/>
-        </w:rPr>
-        <w:t>o incorpor</w:t>
-      </w:r>
-      <w:r>
-        <w:rPr>
-          <w:rFonts w:ascii="Times New Roman" w:hAnsi="Times New Roman" w:cs="Times New Roman"/>
-        </w:rPr>
-        <w:t>ados e seus resultados e influências serão analisados. Algumas opçõ</w:t>
-      </w:r>
-      <w:r>
-        <w:rPr>
-          <w:rFonts w:ascii="Times New Roman" w:hAnsi="Times New Roman" w:cs="Times New Roman"/>
-        </w:rPr>
-        <w:t>es que se</w:t>
-      </w:r>
-      <w:r>
-        <w:rPr>
-          <w:rFonts w:ascii="Times New Roman" w:hAnsi="Times New Roman" w:cs="Times New Roman"/>
-        </w:rPr>
-        <w:t>rão analisadas como os métodos de otimizaçã</w:t>
-      </w:r>
-      <w:r>
-        <w:rPr>
-          <w:rFonts w:ascii="Times New Roman" w:hAnsi="Times New Roman" w:cs="Times New Roman"/>
-        </w:rPr>
-        <w:t xml:space="preserve">o </w:t>
+        <w:t>Particle swarm</w:t>
+      </w:r>
+      <w:r>
+        <w:rPr>
+          <w:rFonts w:ascii="Times New Roman" w:hAnsi="Times New Roman" w:cs="Times New Roman"/>
+        </w:rPr>
+        <w:t>, d</w:t>
+      </w:r>
+      <w:r>
+        <w:rPr>
+          <w:rFonts w:ascii="Times New Roman" w:hAnsi="Times New Roman" w:cs="Times New Roman"/>
+        </w:rPr>
+        <w:t>e otimização</w:t>
+      </w:r>
+      <w:r>
+        <w:rPr>
+          <w:rFonts w:ascii="Times New Roman" w:hAnsi="Times New Roman" w:cs="Times New Roman"/>
+        </w:rPr>
+        <w:t xml:space="preserve"> </w:t>
       </w:r>
       <w:r>
         <w:rPr>
           <w:rFonts w:ascii="Times New Roman" w:hAnsi="Times New Roman" w:cs="Times New Roman"/>
           <w:i/>
         </w:rPr>
-        <w:t>Particle swarm</w:t>
-      </w:r>
-      <w:r>
-        <w:rPr>
-          <w:rFonts w:ascii="Times New Roman" w:hAnsi="Times New Roman" w:cs="Times New Roman"/>
-        </w:rPr>
-        <w:t>, d</w:t>
-      </w:r>
-      <w:r>
-        <w:rPr>
-          <w:rFonts w:ascii="Times New Roman" w:hAnsi="Times New Roman" w:cs="Times New Roman"/>
-        </w:rPr>
-        <w:t>e otimização</w:t>
+        <w:t>by branch-and-fit</w:t>
+      </w:r>
+      <w:r>
+        <w:rPr>
+          <w:rFonts w:ascii="Times New Roman" w:hAnsi="Times New Roman" w:cs="Times New Roman"/>
+        </w:rPr>
+        <w:t>, de otimizaçã</w:t>
+      </w:r>
+      <w:r>
+        <w:rPr>
+          <w:rFonts w:ascii="Times New Roman" w:hAnsi="Times New Roman" w:cs="Times New Roman"/>
+        </w:rPr>
+        <w:t>o Bayesiana,</w:t>
       </w:r>
       <w:r>
         <w:rPr>
@@ -2257,53 +2268,30 @@
       <w:r>
         <w:rPr>
           <w:rFonts w:ascii="Times New Roman" w:hAnsi="Times New Roman" w:cs="Times New Roman"/>
+        </w:rPr>
+        <w:t>al</w:t>
+      </w:r>
+      <w:r>
+        <w:rPr>
+          <w:rFonts w:ascii="Times New Roman" w:hAnsi="Times New Roman" w:cs="Times New Roman"/>
+        </w:rPr>
+        <w:t>g</w:t>
+      </w:r>
+      <w:r>
+        <w:rPr>
+          <w:rFonts w:ascii="Times New Roman" w:hAnsi="Times New Roman" w:cs="Times New Roman"/>
+        </w:rPr>
+        <w:t xml:space="preserve">oritmos de </w:t>
+      </w:r>
+      <w:r>
+        <w:rPr>
+          <w:rFonts w:ascii="Times New Roman" w:hAnsi="Times New Roman" w:cs="Times New Roman"/>
           <w:i/>
         </w:rPr>
-        <w:t>by branch-and-fit</w:t>
-      </w:r>
-      <w:r>
-        <w:rPr>
-          <w:rFonts w:ascii="Times New Roman" w:hAnsi="Times New Roman" w:cs="Times New Roman"/>
-        </w:rPr>
-        <w:t>, de otimizaçã</w:t>
-      </w:r>
-      <w:r>
-        <w:rPr>
-          <w:rFonts w:ascii="Times New Roman" w:hAnsi="Times New Roman" w:cs="Times New Roman"/>
-        </w:rPr>
-        <w:t xml:space="preserve">o Bayesiana, </w:t>
-      </w:r>
-      <w:r>
-        <w:rPr>
-          <w:rFonts w:ascii="Times New Roman" w:hAnsi="Times New Roman" w:cs="Times New Roman"/>
-        </w:rPr>
-        <w:t xml:space="preserve">e </w:t>
-      </w:r>
-      <w:r>
-        <w:rPr>
-          <w:rFonts w:ascii="Times New Roman" w:hAnsi="Times New Roman" w:cs="Times New Roman"/>
-        </w:rPr>
-        <w:t>al</w:t>
-      </w:r>
-      <w:r>
-        <w:rPr>
-          <w:rFonts w:ascii="Times New Roman" w:hAnsi="Times New Roman" w:cs="Times New Roman"/>
-        </w:rPr>
-        <w:t>g</w:t>
-      </w:r>
-      <w:r>
-        <w:rPr>
-          <w:rFonts w:ascii="Times New Roman" w:hAnsi="Times New Roman" w:cs="Times New Roman"/>
-        </w:rPr>
-        <w:t xml:space="preserve">oritmos de </w:t>
-      </w:r>
-      <w:r>
-        <w:rPr>
-          <w:rFonts w:ascii="Times New Roman" w:hAnsi="Times New Roman" w:cs="Times New Roman"/>
-          <w:i/>
-        </w:rPr>
         <w:t>Hit-and-Run</w:t>
       </w:r>
+      <w:bookmarkStart w:id="0" w:name="_GoBack"/>
+      <w:bookmarkEnd w:id="0"/>
       <w:r>
         <w:rPr>
           <w:rFonts w:ascii="Times New Roman" w:hAnsi="Times New Roman" w:cs="Times New Roman"/>
@@ -2582,15 +2570,11 @@
       <w:pPr>
         <w:pStyle w:val="ListParagraph"/>
         <w:widowControl w:val="0"/>
-        <w:numPr>
-          <w:ilvl w:val="0"/>
-          <w:numId w:val="5"/>
-        </w:numPr>
         <w:autoSpaceDE w:val="0"/>
         <w:autoSpaceDN w:val="0"/>
         <w:adjustRightInd w:val="0"/>
         <w:spacing w:after="240" w:line="360" w:lineRule="auto"/>
-        <w:ind w:left="0" w:firstLine="540"/>
+        <w:ind w:left="540"/>
         <w:rPr>
           <w:rFonts w:ascii="Times New Roman" w:hAnsi="Times New Roman" w:cs="Times New Roman"/>
         </w:rPr>
@@ -2906,22 +2890,19 @@
         <w:tblLook w:val="0000" w:firstRow="0" w:lastRow="0" w:firstColumn="0" w:lastColumn="0" w:noHBand="0" w:noVBand="0"/>
       </w:tblPr>
       <w:tblGrid>
-        <w:gridCol w:w="3640"/>
-        <w:gridCol w:w="480"/>
-        <w:gridCol w:w="520"/>
-        <w:gridCol w:w="480"/>
-        <w:gridCol w:w="540"/>
+        <w:gridCol w:w="3473"/>
+        <w:gridCol w:w="458"/>
+        <w:gridCol w:w="497"/>
+        <w:gridCol w:w="458"/>
+        <w:gridCol w:w="515"/>
       </w:tblGrid>
       <w:tr>
-        <w:tblPrEx>
-          <w:tblCellMar>
-            <w:top w:w="0" w:type="dxa"/>
-            <w:bottom w:w="0" w:type="dxa"/>
-          </w:tblCellMar>
-        </w:tblPrEx>
+        <w:trPr>
+          <w:trHeight w:val="316"/>
+        </w:trPr>
         <w:tc>
           <w:tcPr>
-            <w:tcW w:w="3640" w:type="dxa"/>
+            <w:tcW w:w="3473" w:type="dxa"/>
             <w:tcBorders>
               <w:top w:val="single" w:sz="4" w:space="0" w:color="auto"/>
               <w:left w:val="single" w:sz="4" w:space="0" w:color="auto"/>
@@ -2960,7 +2941,7 @@
         </w:tc>
         <w:tc>
           <w:tcPr>
-            <w:tcW w:w="1000" w:type="dxa"/>
+            <w:tcW w:w="954" w:type="dxa"/>
             <w:gridSpan w:val="2"/>
             <w:tcBorders>
               <w:top w:val="single" w:sz="4" w:space="0" w:color="auto"/>
@@ -3000,7 +2981,7 @@
         </w:tc>
         <w:tc>
           <w:tcPr>
-            <w:tcW w:w="1020" w:type="dxa"/>
+            <w:tcW w:w="973" w:type="dxa"/>
             <w:gridSpan w:val="2"/>
             <w:tcBorders>
               <w:top w:val="single" w:sz="4" w:space="0" w:color="auto"/>
@@ -3044,14 +3025,13 @@
           <w:tblBorders>
             <w:top w:val="none" w:sz="0" w:space="0" w:color="auto"/>
           </w:tblBorders>
-          <w:tblCellMar>
-            <w:top w:w="0" w:type="dxa"/>
-            <w:bottom w:w="0" w:type="dxa"/>
-          </w:tblCellMar>
         </w:tblPrEx>
+        <w:trPr>
+          <w:trHeight w:val="368"/>
+        </w:trPr>
         <w:tc>
           <w:tcPr>
-            <w:tcW w:w="3640" w:type="dxa"/>
+            <w:tcW w:w="3473" w:type="dxa"/>
             <w:tcBorders>
               <w:top w:val="single" w:sz="4" w:space="0" w:color="auto"/>
               <w:left w:val="single" w:sz="4" w:space="0" w:color="auto"/>
@@ -3083,7 +3063,7 @@
         </w:tc>
         <w:tc>
           <w:tcPr>
-            <w:tcW w:w="480" w:type="dxa"/>
+            <w:tcW w:w="458" w:type="dxa"/>
             <w:tcBorders>
               <w:top w:val="single" w:sz="4" w:space="0" w:color="auto"/>
               <w:left w:val="single" w:sz="4" w:space="0" w:color="auto"/>
@@ -3131,7 +3111,7 @@
         </w:tc>
         <w:tc>
           <w:tcPr>
-            <w:tcW w:w="520" w:type="dxa"/>
+            <w:tcW w:w="497" w:type="dxa"/>
             <w:tcBorders>
               <w:top w:val="single" w:sz="4" w:space="0" w:color="auto"/>
               <w:left w:val="single" w:sz="4" w:space="0" w:color="auto"/>
@@ -3179,7 +3159,7 @@
         </w:tc>
         <w:tc>
           <w:tcPr>
-            <w:tcW w:w="480" w:type="dxa"/>
+            <w:tcW w:w="458" w:type="dxa"/>
             <w:tcBorders>
               <w:top w:val="single" w:sz="4" w:space="0" w:color="auto"/>
               <w:left w:val="single" w:sz="4" w:space="0" w:color="auto"/>
@@ -3227,7 +3207,7 @@
         </w:tc>
         <w:tc>
           <w:tcPr>
-            <w:tcW w:w="540" w:type="dxa"/>
+            <w:tcW w:w="515" w:type="dxa"/>
             <w:tcBorders>
               <w:top w:val="single" w:sz="4" w:space="0" w:color="auto"/>
               <w:left w:val="single" w:sz="4" w:space="0" w:color="auto"/>
@@ -3279,14 +3259,13 @@
           <w:tblBorders>
             <w:top w:val="none" w:sz="0" w:space="0" w:color="auto"/>
           </w:tblBorders>
-          <w:tblCellMar>
-            <w:top w:w="0" w:type="dxa"/>
-            <w:bottom w:w="0" w:type="dxa"/>
-          </w:tblCellMar>
         </w:tblPrEx>
+        <w:trPr>
+          <w:trHeight w:val="316"/>
+        </w:trPr>
         <w:tc>
           <w:tcPr>
-            <w:tcW w:w="3640" w:type="dxa"/>
+            <w:tcW w:w="3473" w:type="dxa"/>
             <w:tcBorders>
               <w:top w:val="single" w:sz="4" w:space="0" w:color="auto"/>
               <w:left w:val="single" w:sz="4" w:space="0" w:color="auto"/>
@@ -3325,7 +3304,7 @@
         </w:tc>
         <w:tc>
           <w:tcPr>
-            <w:tcW w:w="480" w:type="dxa"/>
+            <w:tcW w:w="458" w:type="dxa"/>
             <w:tcBorders>
               <w:top w:val="single" w:sz="4" w:space="0" w:color="auto"/>
               <w:left w:val="single" w:sz="4" w:space="0" w:color="auto"/>
@@ -3364,7 +3343,7 @@
         </w:tc>
         <w:tc>
           <w:tcPr>
-            <w:tcW w:w="520" w:type="dxa"/>
+            <w:tcW w:w="497" w:type="dxa"/>
             <w:tcBorders>
               <w:top w:val="single" w:sz="4" w:space="0" w:color="auto"/>
               <w:left w:val="single" w:sz="4" w:space="0" w:color="auto"/>
@@ -3403,7 +3382,7 @@
         </w:tc>
         <w:tc>
           <w:tcPr>
-            <w:tcW w:w="480" w:type="dxa"/>
+            <w:tcW w:w="458" w:type="dxa"/>
             <w:tcBorders>
               <w:top w:val="single" w:sz="4" w:space="0" w:color="auto"/>
               <w:left w:val="single" w:sz="4" w:space="0" w:color="auto"/>
@@ -3435,7 +3414,7 @@
         </w:tc>
         <w:tc>
           <w:tcPr>
-            <w:tcW w:w="540" w:type="dxa"/>
+            <w:tcW w:w="515" w:type="dxa"/>
             <w:tcBorders>
               <w:top w:val="single" w:sz="4" w:space="0" w:color="auto"/>
               <w:left w:val="single" w:sz="4" w:space="0" w:color="auto"/>
@@ -3471,14 +3450,13 @@
           <w:tblBorders>
             <w:top w:val="none" w:sz="0" w:space="0" w:color="auto"/>
           </w:tblBorders>
-          <w:tblCellMar>
-            <w:top w:w="0" w:type="dxa"/>
-            <w:bottom w:w="0" w:type="dxa"/>
-          </w:tblCellMar>
         </w:tblPrEx>
+        <w:trPr>
+          <w:trHeight w:val="316"/>
+        </w:trPr>
         <w:tc>
           <w:tcPr>
-            <w:tcW w:w="3640" w:type="dxa"/>
+            <w:tcW w:w="3473" w:type="dxa"/>
             <w:tcBorders>
               <w:top w:val="single" w:sz="4" w:space="0" w:color="auto"/>
               <w:left w:val="single" w:sz="4" w:space="0" w:color="auto"/>
@@ -3506,34 +3484,18 @@
                 <w:lang w:val="en-US"/>
               </w:rPr>
             </w:pPr>
-            <w:bookmarkStart w:id="0" w:name="_GoBack"/>
-            <w:bookmarkEnd w:id="0"/>
             <w:r>
               <w:rPr>
                 <w:rFonts w:ascii="Times New Roman" w:hAnsi="Times New Roman" w:cs="Times New Roman"/>
                 <w:lang w:val="en-US"/>
               </w:rPr>
-              <w:t>Revis</w:t>
-            </w:r>
-            <w:r>
-              <w:rPr>
-                <w:rFonts w:ascii="Times New Roman" w:hAnsi="Times New Roman" w:cs="Times New Roman"/>
-                <w:lang w:val="en-US"/>
-              </w:rPr>
-              <w:t>ão Bibliográ</w:t>
-            </w:r>
-            <w:r>
-              <w:rPr>
-                <w:rFonts w:ascii="Times New Roman" w:hAnsi="Times New Roman" w:cs="Times New Roman"/>
-                <w:lang w:val="en-US"/>
-              </w:rPr>
-              <w:t>fica</w:t>
+              <w:t>Revisão Bibliográfica</w:t>
             </w:r>
           </w:p>
         </w:tc>
         <w:tc>
           <w:tcPr>
-            <w:tcW w:w="480" w:type="dxa"/>
+            <w:tcW w:w="458" w:type="dxa"/>
             <w:tcBorders>
               <w:top w:val="single" w:sz="4" w:space="0" w:color="auto"/>
               <w:left w:val="single" w:sz="4" w:space="0" w:color="auto"/>
@@ -3572,7 +3534,7 @@
         </w:tc>
         <w:tc>
           <w:tcPr>
-            <w:tcW w:w="520" w:type="dxa"/>
+            <w:tcW w:w="497" w:type="dxa"/>
             <w:tcBorders>
               <w:top w:val="single" w:sz="4" w:space="0" w:color="auto"/>
               <w:left w:val="single" w:sz="4" w:space="0" w:color="auto"/>
@@ -3611,7 +3573,7 @@
         </w:tc>
         <w:tc>
           <w:tcPr>
-            <w:tcW w:w="480" w:type="dxa"/>
+            <w:tcW w:w="458" w:type="dxa"/>
             <w:tcBorders>
               <w:top w:val="single" w:sz="4" w:space="0" w:color="auto"/>
               <w:left w:val="single" w:sz="4" w:space="0" w:color="auto"/>
@@ -3643,7 +3605,7 @@
         </w:tc>
         <w:tc>
           <w:tcPr>
-            <w:tcW w:w="540" w:type="dxa"/>
+            <w:tcW w:w="515" w:type="dxa"/>
             <w:tcBorders>
               <w:top w:val="single" w:sz="4" w:space="0" w:color="auto"/>
               <w:left w:val="single" w:sz="4" w:space="0" w:color="auto"/>
@@ -3679,14 +3641,13 @@
           <w:tblBorders>
             <w:top w:val="none" w:sz="0" w:space="0" w:color="auto"/>
           </w:tblBorders>
-          <w:tblCellMar>
-            <w:top w:w="0" w:type="dxa"/>
-            <w:bottom w:w="0" w:type="dxa"/>
-          </w:tblCellMar>
         </w:tblPrEx>
+        <w:trPr>
+          <w:trHeight w:val="316"/>
+        </w:trPr>
         <w:tc>
           <w:tcPr>
-            <w:tcW w:w="3640" w:type="dxa"/>
+            <w:tcW w:w="3473" w:type="dxa"/>
             <w:tcBorders>
               <w:top w:val="single" w:sz="4" w:space="0" w:color="auto"/>
               <w:left w:val="single" w:sz="4" w:space="0" w:color="auto"/>
@@ -3719,27 +3680,13 @@
                 <w:rFonts w:ascii="Times New Roman" w:hAnsi="Times New Roman" w:cs="Times New Roman"/>
                 <w:lang w:val="en-US"/>
               </w:rPr>
-              <w:t>Implementa</w:t>
-            </w:r>
-            <w:r>
-              <w:rPr>
-                <w:rFonts w:ascii="Times New Roman" w:hAnsi="Times New Roman" w:cs="Times New Roman"/>
-                <w:lang w:val="en-US"/>
-              </w:rPr>
-              <w:t>çã</w:t>
-            </w:r>
-            <w:r>
-              <w:rPr>
-                <w:rFonts w:ascii="Times New Roman" w:hAnsi="Times New Roman" w:cs="Times New Roman"/>
-                <w:lang w:val="en-US"/>
-              </w:rPr>
-              <w:t>o das tarefas X, Y</w:t>
+              <w:t>Implementação das tarefas X, Y</w:t>
             </w:r>
           </w:p>
         </w:tc>
         <w:tc>
           <w:tcPr>
-            <w:tcW w:w="480" w:type="dxa"/>
+            <w:tcW w:w="458" w:type="dxa"/>
             <w:tcBorders>
               <w:top w:val="single" w:sz="4" w:space="0" w:color="auto"/>
               <w:left w:val="single" w:sz="4" w:space="0" w:color="auto"/>
@@ -3771,7 +3718,7 @@
         </w:tc>
         <w:tc>
           <w:tcPr>
-            <w:tcW w:w="520" w:type="dxa"/>
+            <w:tcW w:w="497" w:type="dxa"/>
             <w:tcBorders>
               <w:top w:val="single" w:sz="4" w:space="0" w:color="auto"/>
               <w:left w:val="single" w:sz="4" w:space="0" w:color="auto"/>
@@ -3810,7 +3757,7 @@
         </w:tc>
         <w:tc>
           <w:tcPr>
-            <w:tcW w:w="480" w:type="dxa"/>
+            <w:tcW w:w="458" w:type="dxa"/>
             <w:tcBorders>
               <w:top w:val="single" w:sz="4" w:space="0" w:color="auto"/>
               <w:left w:val="single" w:sz="4" w:space="0" w:color="auto"/>
@@ -3849,7 +3796,7 @@
         </w:tc>
         <w:tc>
           <w:tcPr>
-            <w:tcW w:w="540" w:type="dxa"/>
+            <w:tcW w:w="515" w:type="dxa"/>
             <w:tcBorders>
               <w:top w:val="single" w:sz="4" w:space="0" w:color="auto"/>
               <w:left w:val="single" w:sz="4" w:space="0" w:color="auto"/>
@@ -3885,14 +3832,13 @@
           <w:tblBorders>
             <w:top w:val="none" w:sz="0" w:space="0" w:color="auto"/>
           </w:tblBorders>
-          <w:tblCellMar>
-            <w:top w:w="0" w:type="dxa"/>
-            <w:bottom w:w="0" w:type="dxa"/>
-          </w:tblCellMar>
         </w:tblPrEx>
+        <w:trPr>
+          <w:trHeight w:val="323"/>
+        </w:trPr>
         <w:tc>
           <w:tcPr>
-            <w:tcW w:w="3640" w:type="dxa"/>
+            <w:tcW w:w="3473" w:type="dxa"/>
             <w:tcBorders>
               <w:top w:val="single" w:sz="4" w:space="0" w:color="auto"/>
               <w:left w:val="single" w:sz="4" w:space="0" w:color="auto"/>
@@ -3925,20 +3871,27 @@
                 <w:rFonts w:ascii="Times New Roman" w:hAnsi="Times New Roman" w:cs="Times New Roman"/>
                 <w:lang w:val="en-US"/>
               </w:rPr>
-              <w:t>Implementçã</w:t>
+              <w:t>Implement</w:t>
             </w:r>
             <w:r>
               <w:rPr>
                 <w:rFonts w:ascii="Times New Roman" w:hAnsi="Times New Roman" w:cs="Times New Roman"/>
                 <w:lang w:val="en-US"/>
               </w:rPr>
-              <w:t>o de W, Z</w:t>
+              <w:t>a</w:t>
+            </w:r>
+            <w:r>
+              <w:rPr>
+                <w:rFonts w:ascii="Times New Roman" w:hAnsi="Times New Roman" w:cs="Times New Roman"/>
+                <w:lang w:val="en-US"/>
+              </w:rPr>
+              <w:t>ção de W, Z</w:t>
             </w:r>
           </w:p>
         </w:tc>
         <w:tc>
           <w:tcPr>
-            <w:tcW w:w="480" w:type="dxa"/>
+            <w:tcW w:w="458" w:type="dxa"/>
             <w:tcBorders>
               <w:top w:val="single" w:sz="4" w:space="0" w:color="auto"/>
               <w:left w:val="single" w:sz="4" w:space="0" w:color="auto"/>
@@ -3970,7 +3923,7 @@
         </w:tc>
         <w:tc>
           <w:tcPr>
-            <w:tcW w:w="520" w:type="dxa"/>
+            <w:tcW w:w="497" w:type="dxa"/>
             <w:tcBorders>
               <w:top w:val="single" w:sz="4" w:space="0" w:color="auto"/>
               <w:left w:val="single" w:sz="4" w:space="0" w:color="auto"/>
@@ -4002,7 +3955,7 @@
         </w:tc>
         <w:tc>
           <w:tcPr>
-            <w:tcW w:w="480" w:type="dxa"/>
+            <w:tcW w:w="458" w:type="dxa"/>
             <w:tcBorders>
               <w:top w:val="single" w:sz="4" w:space="0" w:color="auto"/>
               <w:left w:val="single" w:sz="4" w:space="0" w:color="auto"/>
@@ -4041,7 +3994,7 @@
         </w:tc>
         <w:tc>
           <w:tcPr>
-            <w:tcW w:w="540" w:type="dxa"/>
+            <w:tcW w:w="515" w:type="dxa"/>
             <w:tcBorders>
               <w:top w:val="single" w:sz="4" w:space="0" w:color="auto"/>
               <w:left w:val="single" w:sz="4" w:space="0" w:color="auto"/>
@@ -4073,15 +4026,12 @@
         </w:tc>
       </w:tr>
       <w:tr>
-        <w:tblPrEx>
-          <w:tblCellMar>
-            <w:top w:w="0" w:type="dxa"/>
-            <w:bottom w:w="0" w:type="dxa"/>
-          </w:tblCellMar>
-        </w:tblPrEx>
+        <w:trPr>
+          <w:trHeight w:val="63"/>
+        </w:trPr>
         <w:tc>
           <w:tcPr>
-            <w:tcW w:w="3640" w:type="dxa"/>
+            <w:tcW w:w="3473" w:type="dxa"/>
             <w:tcBorders>
               <w:top w:val="single" w:sz="4" w:space="0" w:color="auto"/>
               <w:left w:val="single" w:sz="4" w:space="0" w:color="auto"/>
@@ -4114,20 +4064,13 @@
                 <w:rFonts w:ascii="Times New Roman" w:hAnsi="Times New Roman" w:cs="Times New Roman"/>
                 <w:lang w:val="en-US"/>
               </w:rPr>
-              <w:t>Escrita Da Dissertaçã</w:t>
-            </w:r>
-            <w:r>
-              <w:rPr>
-                <w:rFonts w:ascii="Times New Roman" w:hAnsi="Times New Roman" w:cs="Times New Roman"/>
-                <w:lang w:val="en-US"/>
-              </w:rPr>
-              <w:t>o</w:t>
+              <w:t>Escrita Da Dissertação</w:t>
             </w:r>
           </w:p>
         </w:tc>
         <w:tc>
           <w:tcPr>
-            <w:tcW w:w="480" w:type="dxa"/>
+            <w:tcW w:w="458" w:type="dxa"/>
             <w:tcBorders>
               <w:top w:val="single" w:sz="4" w:space="0" w:color="auto"/>
               <w:left w:val="single" w:sz="4" w:space="0" w:color="auto"/>
@@ -4159,7 +4102,7 @@
         </w:tc>
         <w:tc>
           <w:tcPr>
-            <w:tcW w:w="520" w:type="dxa"/>
+            <w:tcW w:w="497" w:type="dxa"/>
             <w:tcBorders>
               <w:top w:val="single" w:sz="4" w:space="0" w:color="auto"/>
               <w:left w:val="single" w:sz="4" w:space="0" w:color="auto"/>
@@ -4191,7 +4134,7 @@
         </w:tc>
         <w:tc>
           <w:tcPr>
-            <w:tcW w:w="480" w:type="dxa"/>
+            <w:tcW w:w="458" w:type="dxa"/>
             <w:tcBorders>
               <w:top w:val="single" w:sz="4" w:space="0" w:color="auto"/>
               <w:left w:val="single" w:sz="4" w:space="0" w:color="auto"/>
@@ -4230,7 +4173,7 @@
         </w:tc>
         <w:tc>
           <w:tcPr>
-            <w:tcW w:w="540" w:type="dxa"/>
+            <w:tcW w:w="515" w:type="dxa"/>
             <w:tcBorders>
               <w:top w:val="single" w:sz="4" w:space="0" w:color="auto"/>
               <w:left w:val="single" w:sz="4" w:space="0" w:color="auto"/>
@@ -4298,6 +4241,13 @@
         <w:rPr>
           <w:rFonts w:ascii="Times New Roman" w:hAnsi="Times New Roman" w:cs="Times New Roman"/>
         </w:rPr>
+        <w:lastRenderedPageBreak/>
+        <w:t xml:space="preserve">8 </w:t>
+      </w:r>
+      <w:r>
+        <w:rPr>
+          <w:rFonts w:ascii="Times New Roman" w:hAnsi="Times New Roman" w:cs="Times New Roman"/>
+        </w:rPr>
         <w:t>Referências</w:t>
       </w:r>
       <w:r>
@@ -4350,23 +4300,7 @@
           <w:rFonts w:ascii="Times New Roman" w:hAnsi="Times New Roman" w:cs="Times New Roman"/>
           <w:lang w:val="en-US"/>
         </w:rPr>
-        <w:t xml:space="preserve">In 2011 IEEE International Symposium on Biomedical Imaging: From Nano to Macro, pages 2128–2131. </w:t>
-      </w:r>
-      <w:proofErr w:type="gramStart"/>
-      <w:r>
-        <w:rPr>
-          <w:rFonts w:ascii="Times New Roman" w:hAnsi="Times New Roman" w:cs="Times New Roman"/>
-          <w:lang w:val="en-US"/>
-        </w:rPr>
-        <w:t>IEEE, 2011.</w:t>
-      </w:r>
-      <w:proofErr w:type="gramEnd"/>
-      <w:r>
-        <w:rPr>
-          <w:rFonts w:ascii="Times New Roman" w:hAnsi="Times New Roman" w:cs="Times New Roman"/>
-          <w:lang w:val="en-US"/>
-        </w:rPr>
-        <w:t xml:space="preserve">  +        <w:t>In 2011 IEEE International Symposium on Biomedical Imaging: From Nano to Macro, pages 2128–2131. IEEE, 2011.   </w:t>
       </w:r>
     </w:p>
@@ -4392,55 +4326,7 @@
           <w:rFonts w:ascii="Times New Roman" w:hAnsi="Times New Roman" w:cs="Times New Roman"/>
           <w:lang w:val="en-US"/>
         </w:rPr>
-        <w:t xml:space="preserve">[2] </w:t>
-      </w:r>
-      <w:proofErr w:type="gramStart"/>
-      <w:r>
-        <w:rPr>
-          <w:rFonts w:ascii="Times New Roman" w:hAnsi="Times New Roman" w:cs="Times New Roman"/>
-          <w:lang w:val="en-US"/>
-        </w:rPr>
-        <w:t>Jun Kong, Lee Cooper, Ashish Sharma, Tahsin Kurc, Daniel J Brat, and Joel H Saltz.</w:t>
-      </w:r>
-      <w:proofErr w:type="gramEnd"/>
-      <w:r>
-        <w:rPr>
-          <w:rFonts w:ascii="Times New Roman" w:hAnsi="Times New Roman" w:cs="Times New Roman"/>
-          <w:lang w:val="en-US"/>
-        </w:rPr>
-        <w:t xml:space="preserve"> Texture based image recognition in microscopy images of diffuse gliomas with multi-class gentle boosting mechanism. </w:t>
-      </w:r>
-      <w:proofErr w:type="gramStart"/>
-      <w:r>
-        <w:rPr>
-          <w:rFonts w:ascii="Times New Roman" w:hAnsi="Times New Roman" w:cs="Times New Roman"/>
-          <w:lang w:val="en-US"/>
-        </w:rPr>
-        <w:t>In 2010 IEEE International Conference on Acoustics, Speech and Signal Processing, pages 457–460.</w:t>
-      </w:r>
-      <w:proofErr w:type="gramEnd"/>
-      <w:r>
-        <w:rPr>
-          <w:rFonts w:ascii="Times New Roman" w:hAnsi="Times New Roman" w:cs="Times New Roman"/>
-          <w:lang w:val="en-US"/>
-        </w:rPr>
-        <w:t xml:space="preserve"> </w:t>
-      </w:r>
-      <w:proofErr w:type="gramStart"/>
-      <w:r>
-        <w:rPr>
-          <w:rFonts w:ascii="Times New Roman" w:hAnsi="Times New Roman" w:cs="Times New Roman"/>
-          <w:lang w:val="en-US"/>
-        </w:rPr>
-        <w:t>IEEE, 2010.</w:t>
-      </w:r>
-      <w:proofErr w:type="gramEnd"/>
-      <w:r>
-        <w:rPr>
-          <w:rFonts w:ascii="Times New Roman" w:hAnsi="Times New Roman" w:cs="Times New Roman"/>
-          <w:lang w:val="en-US"/>
-        </w:rPr>
-        <w:t xml:space="preserve">  +        <w:t>[2] Jun Kong, Lee Cooper, Ashish Sharma, Tahsin Kurc, Daniel J Brat, and Joel H Saltz. Texture based image recognition in microscopy images of diffuse gliomas with multi-class gentle boosting mechanism. In 2010 IEEE International Conference on Acoustics, Speech and Signal Processing, pages 457–460. IEEE, 2010.   </w:t>
       </w:r>
     </w:p>
@@ -4466,67 +4352,35 @@
           <w:rFonts w:ascii="Times New Roman" w:hAnsi="Times New Roman" w:cs="Times New Roman"/>
           <w:lang w:val="en-US"/>
         </w:rPr>
-        <w:t xml:space="preserve">[3] </w:t>
-      </w:r>
-      <w:proofErr w:type="gramStart"/>
+        <w:t xml:space="preserve">[3] George Teodoro, Tony Pan, Tahsin Kurc, Jun Kong, Lee Cooper, Scott Klasky, and Joel Saltz. </w:t>
+      </w:r>
       <w:r>
         <w:rPr>
           <w:rFonts w:ascii="Times New Roman" w:hAnsi="Times New Roman" w:cs="Times New Roman"/>
           <w:lang w:val="en-US"/>
         </w:rPr>
-        <w:t>George Teodoro, Tony Pan, Tahsin Kurc, Jun Kong, Lee Cooper, Scott Klasky, and Joel Saltz.</w:t>
-      </w:r>
-      <w:proofErr w:type="gramEnd"/>
+        <w:t xml:space="preserve">Region templates: </w:t>
+      </w:r>
       <w:r>
         <w:rPr>
           <w:rFonts w:ascii="Times New Roman" w:hAnsi="Times New Roman" w:cs="Times New Roman"/>
           <w:lang w:val="en-US"/>
         </w:rPr>
-        <w:t xml:space="preserve"> </w:t>
+        <w:t>Data representation and manage</w:t>
       </w:r>
       <w:r>
         <w:rPr>
           <w:rFonts w:ascii="Times New Roman" w:hAnsi="Times New Roman" w:cs="Times New Roman"/>
           <w:lang w:val="en-US"/>
         </w:rPr>
-        <w:t xml:space="preserve">Region templates: </w:t>
+        <w:t xml:space="preserve">ment for high-throughput image analysis. </w:t>
       </w:r>
       <w:r>
         <w:rPr>
           <w:rFonts w:ascii="Times New Roman" w:hAnsi="Times New Roman" w:cs="Times New Roman"/>
           <w:lang w:val="en-US"/>
         </w:rPr>
-        <w:t>Data representation and manage</w:t>
-      </w:r>
-      <w:r>
-        <w:rPr>
-          <w:rFonts w:ascii="Times New Roman" w:hAnsi="Times New Roman" w:cs="Times New Roman"/>
-          <w:lang w:val="en-US"/>
-        </w:rPr>
-        <w:t xml:space="preserve">ment for high-throughput image analysis. </w:t>
-      </w:r>
-      <w:r>
-        <w:rPr>
-          <w:rFonts w:ascii="Times New Roman" w:hAnsi="Times New Roman" w:cs="Times New Roman"/>
-          <w:lang w:val="en-US"/>
-        </w:rPr>
-        <w:t>Parallel computing, 40(10)</w:t>
-      </w:r>
-      <w:proofErr w:type="gramStart"/>
-      <w:r>
-        <w:rPr>
-          <w:rFonts w:ascii="Times New Roman" w:hAnsi="Times New Roman" w:cs="Times New Roman"/>
-          <w:lang w:val="en-US"/>
-        </w:rPr>
-        <w:t>:589</w:t>
-      </w:r>
-      <w:proofErr w:type="gramEnd"/>
-      <w:r>
-        <w:rPr>
-          <w:rFonts w:ascii="Times New Roman" w:hAnsi="Times New Roman" w:cs="Times New Roman"/>
-          <w:lang w:val="en-US"/>
-        </w:rPr>
-        <w:t>– 610, 2014.  +        <w:t>Parallel computing, 40(10):589– 610, 2014.   </w:t>
       </w:r>
     </w:p>
@@ -4552,23 +4406,7 @@
           <w:rFonts w:ascii="Times New Roman" w:hAnsi="Times New Roman" w:cs="Times New Roman"/>
           <w:lang w:val="en-US"/>
         </w:rPr>
-        <w:t>[4] Meenakshi Gupta, Azita Djalilvand, and Daniel J Brat. Clarifying the diffuse gliomas. American journal of clinical pathology, 124(5)</w:t>
-      </w:r>
-      <w:proofErr w:type="gramStart"/>
-      <w:r>
-        <w:rPr>
-          <w:rFonts w:ascii="Times New Roman" w:hAnsi="Times New Roman" w:cs="Times New Roman"/>
-          <w:lang w:val="en-US"/>
-        </w:rPr>
-        <w:t>:755</w:t>
-      </w:r>
-      <w:proofErr w:type="gramEnd"/>
-      <w:r>
-        <w:rPr>
-          <w:rFonts w:ascii="Times New Roman" w:hAnsi="Times New Roman" w:cs="Times New Roman"/>
-          <w:lang w:val="en-US"/>
-        </w:rPr>
-        <w:t>–768, 2005.  +        <w:t>[4] Meenakshi Gupta, Azita Djalilvand, and Daniel J Brat. Clarifying the diffuse gliomas. American journal of clinical pathology, 124(5):755–768, 2005.   </w:t>
       </w:r>
     </w:p>
@@ -4615,23 +4453,7 @@
           <w:rFonts w:ascii="Times New Roman" w:hAnsi="Times New Roman" w:cs="Times New Roman"/>
           <w:lang w:val="en-US"/>
         </w:rPr>
-        <w:t>Nature, 455(7216)</w:t>
-      </w:r>
-      <w:proofErr w:type="gramStart"/>
-      <w:r>
-        <w:rPr>
-          <w:rFonts w:ascii="Times New Roman" w:hAnsi="Times New Roman" w:cs="Times New Roman"/>
-          <w:lang w:val="en-US"/>
-        </w:rPr>
-        <w:t>:1061</w:t>
-      </w:r>
-      <w:proofErr w:type="gramEnd"/>
-      <w:r>
-        <w:rPr>
-          <w:rFonts w:ascii="Times New Roman" w:hAnsi="Times New Roman" w:cs="Times New Roman"/>
-          <w:lang w:val="en-US"/>
-        </w:rPr>
-        <w:t>–1068, 2008.  +        <w:t>Nature, 455(7216):1061–1068, 2008.   </w:t>
       </w:r>
     </w:p>
@@ -4657,83 +4479,49 @@
           <w:rFonts w:ascii="Times New Roman" w:hAnsi="Times New Roman" w:cs="Times New Roman"/>
           <w:lang w:val="en-US"/>
         </w:rPr>
-        <w:t xml:space="preserve">[6] </w:t>
-      </w:r>
-      <w:proofErr w:type="gramStart"/>
+        <w:t xml:space="preserve">[6] Lee AD Cooper, Jun Kong, Fusheng Wang, Tahsin Kurc, Carlos S Moreno, Daniel J Brat, and Joel H Saltz. </w:t>
+      </w:r>
       <w:r>
         <w:rPr>
           <w:rFonts w:ascii="Times New Roman" w:hAnsi="Times New Roman" w:cs="Times New Roman"/>
           <w:lang w:val="en-US"/>
         </w:rPr>
-        <w:t>Lee AD Cooper, Jun Kong, Fusheng Wang, Tahsin Kurc, Carlos S Moreno, Daniel J Brat, and Joel H Saltz.</w:t>
-      </w:r>
-      <w:proofErr w:type="gramEnd"/>
+        <w:t>Morphologi</w:t>
+      </w:r>
       <w:r>
         <w:rPr>
           <w:rFonts w:ascii="Times New Roman" w:hAnsi="Times New Roman" w:cs="Times New Roman"/>
           <w:lang w:val="en-US"/>
         </w:rPr>
-        <w:t xml:space="preserve"> </w:t>
-      </w:r>
-      <w:proofErr w:type="gramStart"/>
+        <w:t>cal signatures and genomic cor</w:t>
+      </w:r>
       <w:r>
         <w:rPr>
           <w:rFonts w:ascii="Times New Roman" w:hAnsi="Times New Roman" w:cs="Times New Roman"/>
           <w:lang w:val="en-US"/>
         </w:rPr>
-        <w:t>Morphologi</w:t>
+        <w:t>relates in glioblastoma. In 2011 IEEE Int</w:t>
       </w:r>
       <w:r>
         <w:rPr>
           <w:rFonts w:ascii="Times New Roman" w:hAnsi="Times New Roman" w:cs="Times New Roman"/>
           <w:lang w:val="en-US"/>
         </w:rPr>
-        <w:t>cal signatures and genomic cor</w:t>
+        <w:t>ernational Symposium on Biomed</w:t>
       </w:r>
       <w:r>
         <w:rPr>
           <w:rFonts w:ascii="Times New Roman" w:hAnsi="Times New Roman" w:cs="Times New Roman"/>
           <w:lang w:val="en-US"/>
         </w:rPr>
-        <w:t>relates in glioblastoma.</w:t>
-      </w:r>
-      <w:proofErr w:type="gramEnd"/>
+        <w:t xml:space="preserve">ical Imaging: From Nano to Macro, pages 1624–1627. </w:t>
+      </w:r>
       <w:r>
         <w:rPr>
           <w:rFonts w:ascii="Times New Roman" w:hAnsi="Times New Roman" w:cs="Times New Roman"/>
           <w:lang w:val="en-US"/>
         </w:rPr>
-        <w:t xml:space="preserve"> In 2011 IEEE Int</w:t>
-      </w:r>
-      <w:r>
-        <w:rPr>
-          <w:rFonts w:ascii="Times New Roman" w:hAnsi="Times New Roman" w:cs="Times New Roman"/>
-          <w:lang w:val="en-US"/>
-        </w:rPr>
-        <w:t>ernational Symposium on Biomed</w:t>
-      </w:r>
-      <w:r>
-        <w:rPr>
-          <w:rFonts w:ascii="Times New Roman" w:hAnsi="Times New Roman" w:cs="Times New Roman"/>
-          <w:lang w:val="en-US"/>
-        </w:rPr>
-        <w:t xml:space="preserve">ical Imaging: From Nano to Macro, pages 1624–1627. </w:t>
-      </w:r>
-      <w:proofErr w:type="gramStart"/>
-      <w:r>
-        <w:rPr>
-          <w:rFonts w:ascii="Times New Roman" w:hAnsi="Times New Roman" w:cs="Times New Roman"/>
-          <w:lang w:val="en-US"/>
-        </w:rPr>
-        <w:t>IEEE, 2011.</w:t>
-      </w:r>
-      <w:proofErr w:type="gramEnd"/>
-      <w:r>
-        <w:rPr>
-          <w:rFonts w:ascii="Times New Roman" w:hAnsi="Times New Roman" w:cs="Times New Roman"/>
-          <w:lang w:val="en-US"/>
-        </w:rPr>
-        <w:t xml:space="preserve">  +        <w:t>IEEE, 2011.   </w:t>
       </w:r>
     </w:p>
@@ -4782,21 +4570,12 @@
         </w:rPr>
         <w:t xml:space="preserve">tion laws. </w:t>
       </w:r>
-      <w:proofErr w:type="gramStart"/>
       <w:r>
         <w:rPr>
           <w:rFonts w:ascii="Times New Roman" w:hAnsi="Times New Roman" w:cs="Times New Roman"/>
           <w:lang w:val="en-US"/>
         </w:rPr>
-        <w:t>Reliability Engineering &amp; System Safety, 107:157–170, 2012.</w:t>
-      </w:r>
-      <w:proofErr w:type="gramEnd"/>
-      <w:r>
-        <w:rPr>
-          <w:rFonts w:ascii="Times New Roman" w:hAnsi="Times New Roman" w:cs="Times New Roman"/>
-          <w:lang w:val="en-US"/>
-        </w:rPr>
-        <w:t xml:space="preserve">  +        <w:t>Reliability Engineering &amp; System Safety, 107:157–170, 2012.   </w:t>
       </w:r>
     </w:p>
@@ -4817,88 +4596,47 @@
           <w:lang w:val="en-US"/>
         </w:rPr>
       </w:pPr>
-      <w:proofErr w:type="gramStart"/>
       <w:r>
         <w:rPr>
           <w:rFonts w:ascii="Times New Roman" w:hAnsi="Times New Roman" w:cs="Times New Roman"/>
           <w:lang w:val="en-US"/>
         </w:rPr>
-        <w:t>[8] Ilya M Sobol.</w:t>
-      </w:r>
-      <w:proofErr w:type="gramEnd"/>
+        <w:t xml:space="preserve">[8] Ilya M Sobol. Global sensitivity indices for nonlinear mathematical models and their </w:t>
+      </w:r>
       <w:r>
         <w:rPr>
           <w:rFonts w:ascii="Times New Roman" w:hAnsi="Times New Roman" w:cs="Times New Roman"/>
           <w:lang w:val="en-US"/>
         </w:rPr>
+        <w:t>Monte</w:t>
+      </w:r>
+      <w:r>
+        <w:rPr>
+          <w:rFonts w:ascii="Times New Roman" w:hAnsi="Times New Roman" w:cs="Times New Roman"/>
+          <w:lang w:val="en-US"/>
+        </w:rPr>
         <w:t xml:space="preserve"> </w:t>
       </w:r>
-      <w:proofErr w:type="gramStart"/>
       <w:r>
         <w:rPr>
           <w:rFonts w:ascii="Times New Roman" w:hAnsi="Times New Roman" w:cs="Times New Roman"/>
           <w:lang w:val="en-US"/>
         </w:rPr>
-        <w:t xml:space="preserve">Global sensitivity indices for nonlinear mathematical models and their </w:t>
+        <w:t>Carlo</w:t>
       </w:r>
       <w:r>
         <w:rPr>
           <w:rFonts w:ascii="Times New Roman" w:hAnsi="Times New Roman" w:cs="Times New Roman"/>
           <w:lang w:val="en-US"/>
         </w:rPr>
-        <w:t>Monte</w:t>
+        <w:t xml:space="preserve"> estimates. Mathematics and computers in si</w:t>
       </w:r>
       <w:r>
         <w:rPr>
           <w:rFonts w:ascii="Times New Roman" w:hAnsi="Times New Roman" w:cs="Times New Roman"/>
           <w:lang w:val="en-US"/>
         </w:rPr>
-        <w:t xml:space="preserve"> </w:t>
-      </w:r>
-      <w:r>
-        <w:rPr>
-          <w:rFonts w:ascii="Times New Roman" w:hAnsi="Times New Roman" w:cs="Times New Roman"/>
-          <w:lang w:val="en-US"/>
-        </w:rPr>
-        <w:t>Carlo</w:t>
-      </w:r>
-      <w:r>
-        <w:rPr>
-          <w:rFonts w:ascii="Times New Roman" w:hAnsi="Times New Roman" w:cs="Times New Roman"/>
-          <w:lang w:val="en-US"/>
-        </w:rPr>
-        <w:t xml:space="preserve"> estimates.</w:t>
-      </w:r>
-      <w:proofErr w:type="gramEnd"/>
-      <w:r>
-        <w:rPr>
-          <w:rFonts w:ascii="Times New Roman" w:hAnsi="Times New Roman" w:cs="Times New Roman"/>
-          <w:lang w:val="en-US"/>
-        </w:rPr>
-        <w:t xml:space="preserve"> Mathematics and computers in si</w:t>
-      </w:r>
-      <w:r>
-        <w:rPr>
-          <w:rFonts w:ascii="Times New Roman" w:hAnsi="Times New Roman" w:cs="Times New Roman"/>
-          <w:lang w:val="en-US"/>
-        </w:rPr>
-        <w:t>mulation, 55(1)</w:t>
-      </w:r>
-      <w:proofErr w:type="gramStart"/>
-      <w:r>
-        <w:rPr>
-          <w:rFonts w:ascii="Times New Roman" w:hAnsi="Times New Roman" w:cs="Times New Roman"/>
-          <w:lang w:val="en-US"/>
-        </w:rPr>
-        <w:t>:271</w:t>
-      </w:r>
-      <w:proofErr w:type="gramEnd"/>
-      <w:r>
-        <w:rPr>
-          <w:rFonts w:ascii="Times New Roman" w:hAnsi="Times New Roman" w:cs="Times New Roman"/>
-          <w:lang w:val="en-US"/>
-        </w:rPr>
-        <w:t xml:space="preserve">–280, 2001. </w:t>
+        <w:t xml:space="preserve">mulation, 55(1):271–280, 2001. </w:t>
       </w:r>
     </w:p>
     <w:p>
@@ -4918,38 +4656,12 @@
           <w:lang w:val="en-US"/>
         </w:rPr>
       </w:pPr>
-      <w:proofErr w:type="gramStart"/>
       <w:r>
         <w:rPr>
           <w:rFonts w:ascii="Times New Roman" w:hAnsi="Times New Roman" w:cs="Times New Roman"/>
           <w:lang w:val="en-US"/>
         </w:rPr>
-        <w:lastRenderedPageBreak/>
-        <w:t>[9] Max D Morris.</w:t>
-      </w:r>
-      <w:proofErr w:type="gramEnd"/>
-      <w:r>
-        <w:rPr>
-          <w:rFonts w:ascii="Times New Roman" w:hAnsi="Times New Roman" w:cs="Times New Roman"/>
-          <w:lang w:val="en-US"/>
-        </w:rPr>
-        <w:t xml:space="preserve"> Factorial sampling plans for preliminary computational experiments. Technometrics, 33(2)</w:t>
-      </w:r>
-      <w:proofErr w:type="gramStart"/>
-      <w:r>
-        <w:rPr>
-          <w:rFonts w:ascii="Times New Roman" w:hAnsi="Times New Roman" w:cs="Times New Roman"/>
-          <w:lang w:val="en-US"/>
-        </w:rPr>
-        <w:t>:161</w:t>
-      </w:r>
-      <w:proofErr w:type="gramEnd"/>
-      <w:r>
-        <w:rPr>
-          <w:rFonts w:ascii="Times New Roman" w:hAnsi="Times New Roman" w:cs="Times New Roman"/>
-          <w:lang w:val="en-US"/>
-        </w:rPr>
-        <w:t>–174, 1991.  +        <w:t>[9] Max D Morris. Factorial sampling plans for preliminary computational experiments. Technometrics, 33(2):161–174, 1991.   </w:t>
       </w:r>
     </w:p>
@@ -4974,39 +4686,8 @@
           <w:rFonts w:ascii="Times New Roman" w:hAnsi="Times New Roman" w:cs="Times New Roman"/>
           <w:lang w:val="en-US"/>
         </w:rPr>
-        <w:t xml:space="preserve">[10] Francesca Campolongo, Jessica Cariboni, and Andrea Saltelli. </w:t>
-      </w:r>
-      <w:proofErr w:type="gramStart"/>
-      <w:r>
-        <w:rPr>
-          <w:rFonts w:ascii="Times New Roman" w:hAnsi="Times New Roman" w:cs="Times New Roman"/>
-          <w:lang w:val="en-US"/>
-        </w:rPr>
-        <w:t>An effective screening design for sensitivity analysis of large models.</w:t>
-      </w:r>
-      <w:proofErr w:type="gramEnd"/>
-      <w:r>
-        <w:rPr>
-          <w:rFonts w:ascii="Times New Roman" w:hAnsi="Times New Roman" w:cs="Times New Roman"/>
-          <w:lang w:val="en-US"/>
-        </w:rPr>
-        <w:t xml:space="preserve"> Environmental modelling &amp; software, 22(10)</w:t>
-      </w:r>
-      <w:proofErr w:type="gramStart"/>
-      <w:r>
-        <w:rPr>
-          <w:rFonts w:ascii="Times New Roman" w:hAnsi="Times New Roman" w:cs="Times New Roman"/>
-          <w:lang w:val="en-US"/>
-        </w:rPr>
-        <w:t>:1509</w:t>
-      </w:r>
-      <w:proofErr w:type="gramEnd"/>
-      <w:r>
-        <w:rPr>
-          <w:rFonts w:ascii="Times New Roman" w:hAnsi="Times New Roman" w:cs="Times New Roman"/>
-          <w:lang w:val="en-US"/>
-        </w:rPr>
-        <w:t>–1518, 2007</w:t>
+        <w:lastRenderedPageBreak/>
+        <w:t>[10] Francesca Campolongo, Jessica Cariboni, and Andrea Saltelli. An effective screening design for sensitivity analysis of large models. Environmental modelling &amp; software, 22(10):1509–1518, 2007</w:t>
       </w:r>
       <w:r>
         <w:rPr>

</xml_diff>